<commit_message>
docs for 2nd draft
</commit_message>
<xml_diff>
--- a/Thesis2016.docx
+++ b/Thesis2016.docx
@@ -1,6 +1,6 @@
 
 <file path=word/document.xml><?xml version="1.0" encoding="utf-8"?>
-<w:document xmlns:wpc="http://schemas.microsoft.com/office/word/2010/wordprocessingCanvas" xmlns:mc="http://schemas.openxmlformats.org/markup-compatibility/2006" xmlns:o="urn:schemas-microsoft-com:office:office" xmlns:r="http://schemas.openxmlformats.org/officeDocument/2006/relationships" xmlns:m="http://schemas.openxmlformats.org/officeDocument/2006/math" xmlns:v="urn:schemas-microsoft-com:vml" xmlns:wp14="http://schemas.microsoft.com/office/word/2010/wordprocessingDrawing" xmlns:wp="http://schemas.openxmlformats.org/drawingml/2006/wordprocessingDrawing" xmlns:w10="urn:schemas-microsoft-com:office:word" xmlns:w="http://schemas.openxmlformats.org/wordprocessingml/2006/main" xmlns:w14="http://schemas.microsoft.com/office/word/2010/wordml" xmlns:w15="http://schemas.microsoft.com/office/word/2012/wordml" xmlns:wpg="http://schemas.microsoft.com/office/word/2010/wordprocessingGroup" xmlns:wpi="http://schemas.microsoft.com/office/word/2010/wordprocessingInk" xmlns:wne="http://schemas.microsoft.com/office/word/2006/wordml" xmlns:wps="http://schemas.microsoft.com/office/word/2010/wordprocessingShape" mc:Ignorable="w14 w15 wp14">
+<w:document xmlns:wpc="http://schemas.microsoft.com/office/word/2010/wordprocessingCanvas" xmlns:cx="http://schemas.microsoft.com/office/drawing/2014/chartex" xmlns:cx1="http://schemas.microsoft.com/office/drawing/2015/9/8/chartex" xmlns:cx2="http://schemas.microsoft.com/office/drawing/2015/10/21/chartex" xmlns:mc="http://schemas.openxmlformats.org/markup-compatibility/2006" xmlns:o="urn:schemas-microsoft-com:office:office" xmlns:r="http://schemas.openxmlformats.org/officeDocument/2006/relationships" xmlns:m="http://schemas.openxmlformats.org/officeDocument/2006/math" xmlns:v="urn:schemas-microsoft-com:vml" xmlns:wp14="http://schemas.microsoft.com/office/word/2010/wordprocessingDrawing" xmlns:wp="http://schemas.openxmlformats.org/drawingml/2006/wordprocessingDrawing" xmlns:w10="urn:schemas-microsoft-com:office:word" xmlns:w="http://schemas.openxmlformats.org/wordprocessingml/2006/main" xmlns:w14="http://schemas.microsoft.com/office/word/2010/wordml" xmlns:w15="http://schemas.microsoft.com/office/word/2012/wordml" xmlns:w16se="http://schemas.microsoft.com/office/word/2015/wordml/symex" xmlns:wpg="http://schemas.microsoft.com/office/word/2010/wordprocessingGroup" xmlns:wpi="http://schemas.microsoft.com/office/word/2010/wordprocessingInk" xmlns:wne="http://schemas.microsoft.com/office/word/2006/wordml" xmlns:wps="http://schemas.microsoft.com/office/word/2010/wordprocessingShape" mc:Ignorable="w14 w15 w16se wp14">
   <w:body>
     <w:p>
       <w:pPr>
@@ -184,25 +184,7 @@
           <w:b/>
           <w:sz w:val="24"/>
         </w:rPr>
-        <w:t xml:space="preserve">In Partial </w:t>
-      </w:r>
-      <w:proofErr w:type="spellStart"/>
-      <w:r>
-        <w:rPr>
-          <w:rFonts w:ascii="Times New Roman" w:hAnsi="Times New Roman" w:cs="Times New Roman"/>
-          <w:b/>
-          <w:sz w:val="24"/>
-        </w:rPr>
-        <w:t>Fulfillment</w:t>
-      </w:r>
-      <w:proofErr w:type="spellEnd"/>
-      <w:r>
-        <w:rPr>
-          <w:rFonts w:ascii="Times New Roman" w:hAnsi="Times New Roman" w:cs="Times New Roman"/>
-          <w:b/>
-          <w:sz w:val="24"/>
-        </w:rPr>
-        <w:t xml:space="preserve"> of the </w:t>
+        <w:t xml:space="preserve">In Partial Fulfillment of the </w:t>
       </w:r>
       <w:r>
         <w:rPr>
@@ -336,19 +318,8 @@
           <w:sz w:val="24"/>
           <w:szCs w:val="24"/>
         </w:rPr>
-        <w:t xml:space="preserve">Jessica D. </w:t>
-      </w:r>
-      <w:proofErr w:type="spellStart"/>
-      <w:r>
-        <w:rPr>
-          <w:rFonts w:ascii="Times New Roman" w:hAnsi="Times New Roman" w:cs="Times New Roman"/>
-          <w:b/>
-          <w:sz w:val="24"/>
-          <w:szCs w:val="24"/>
-        </w:rPr>
-        <w:t>Pacilan</w:t>
-      </w:r>
-      <w:proofErr w:type="spellEnd"/>
+        <w:t>Jessica D. Pacilan</w:t>
+      </w:r>
     </w:p>
     <w:p>
       <w:pPr>
@@ -409,23 +380,13 @@
         </w:rPr>
         <w:br/>
       </w:r>
-      <w:proofErr w:type="spellStart"/>
-      <w:r>
-        <w:rPr>
-          <w:rFonts w:ascii="Times New Roman" w:hAnsi="Times New Roman" w:cs="Times New Roman"/>
-          <w:b/>
-          <w:sz w:val="24"/>
-        </w:rPr>
-        <w:t>Prof.</w:t>
-      </w:r>
-      <w:proofErr w:type="spellEnd"/>
-      <w:r>
-        <w:rPr>
-          <w:rFonts w:ascii="Times New Roman" w:hAnsi="Times New Roman" w:cs="Times New Roman"/>
-          <w:b/>
-          <w:sz w:val="24"/>
-        </w:rPr>
-        <w:t xml:space="preserve"> </w:t>
+      <w:r>
+        <w:rPr>
+          <w:rFonts w:ascii="Times New Roman" w:hAnsi="Times New Roman" w:cs="Times New Roman"/>
+          <w:b/>
+          <w:sz w:val="24"/>
+        </w:rPr>
+        <w:t xml:space="preserve">Prof. </w:t>
       </w:r>
       <w:proofErr w:type="spellStart"/>
       <w:r>
@@ -636,23 +597,7 @@
           <w:rFonts w:ascii="Times New Roman" w:hAnsi="Times New Roman" w:cs="Times New Roman"/>
           <w:sz w:val="24"/>
         </w:rPr>
-        <w:t xml:space="preserve"> in </w:t>
-      </w:r>
-      <w:proofErr w:type="spellStart"/>
-      <w:r>
-        <w:rPr>
-          <w:rFonts w:ascii="Times New Roman" w:hAnsi="Times New Roman" w:cs="Times New Roman"/>
-          <w:sz w:val="24"/>
-        </w:rPr>
-        <w:t>fulfillment</w:t>
-      </w:r>
-      <w:proofErr w:type="spellEnd"/>
-      <w:r>
-        <w:rPr>
-          <w:rFonts w:ascii="Times New Roman" w:hAnsi="Times New Roman" w:cs="Times New Roman"/>
-          <w:sz w:val="24"/>
-        </w:rPr>
-        <w:t xml:space="preserve"> of the requirements for the degree </w:t>
+        <w:t xml:space="preserve"> in fulfillment of the requirements for the degree </w:t>
       </w:r>
       <w:r>
         <w:rPr>
@@ -817,25 +762,7 @@
           <w:sz w:val="24"/>
           <w:szCs w:val="24"/>
         </w:rPr>
-        <w:t xml:space="preserve">Accepted and approved in partial </w:t>
-      </w:r>
-      <w:proofErr w:type="spellStart"/>
-      <w:r>
-        <w:rPr>
-          <w:rFonts w:ascii="Times New Roman" w:hAnsi="Times New Roman" w:cs="Times New Roman"/>
-          <w:sz w:val="24"/>
-          <w:szCs w:val="24"/>
-        </w:rPr>
-        <w:t>fulfillment</w:t>
-      </w:r>
-      <w:proofErr w:type="spellEnd"/>
-      <w:r>
-        <w:rPr>
-          <w:rFonts w:ascii="Times New Roman" w:hAnsi="Times New Roman" w:cs="Times New Roman"/>
-          <w:sz w:val="24"/>
-          <w:szCs w:val="24"/>
-        </w:rPr>
-        <w:t xml:space="preserve"> of the requirements for the degree </w:t>
+        <w:t xml:space="preserve">Accepted and approved in partial fulfillment of the requirements for the degree </w:t>
       </w:r>
       <w:r>
         <w:rPr>
@@ -1410,25 +1337,7 @@
           <w:color w:val="000000"/>
           <w:shd w:val="clear" w:color="auto" w:fill="FFFFFF"/>
         </w:rPr>
-        <w:t xml:space="preserve">Although the information necessary for life to go on is encoded by the DNA molecule, the dynamic process of life maintenance, replication, </w:t>
-      </w:r>
-      <w:proofErr w:type="spellStart"/>
-      <w:r>
-        <w:rPr>
-          <w:rFonts w:ascii="Times New Roman" w:hAnsi="Times New Roman" w:cs="Times New Roman"/>
-          <w:color w:val="000000"/>
-          <w:shd w:val="clear" w:color="auto" w:fill="FFFFFF"/>
-        </w:rPr>
-        <w:t>defense</w:t>
-      </w:r>
-      <w:proofErr w:type="spellEnd"/>
-      <w:r>
-        <w:rPr>
-          <w:rFonts w:ascii="Times New Roman" w:hAnsi="Times New Roman" w:cs="Times New Roman"/>
-          <w:color w:val="000000"/>
-          <w:shd w:val="clear" w:color="auto" w:fill="FFFFFF"/>
-        </w:rPr>
-        <w:t xml:space="preserve"> and reproduction are carried out by proteins [2]. </w:t>
+        <w:t xml:space="preserve">Although the information necessary for life to go on is encoded by the DNA molecule, the dynamic process of life maintenance, replication, defense and reproduction are carried out by proteins [2]. </w:t>
       </w:r>
       <w:r>
         <w:rPr>
@@ -1649,7 +1558,91 @@
           <w:rFonts w:ascii="Times New Roman" w:hAnsi="Times New Roman" w:cs="Times New Roman"/>
           <w:sz w:val="24"/>
         </w:rPr>
-        <w:t xml:space="preserve"> is a system that contains sequences for both signal and non-signal peptides for different organisms such as </w:t>
+        <w:t xml:space="preserve"> is a system that contains sequences for both signal and non-signal peptides. The profiler basically filters these protein sequences according to what conditions the user wants to show or </w:t>
+      </w:r>
+      <w:r>
+        <w:rPr>
+          <w:rFonts w:ascii="Times New Roman" w:hAnsi="Times New Roman" w:cs="Times New Roman"/>
+          <w:sz w:val="24"/>
+        </w:rPr>
+        <w:t>conditions that are applicable. These conditions can be in terms of whether the protein is a signal or non-s</w:t>
+      </w:r>
+      <w:r>
+        <w:rPr>
+          <w:rFonts w:ascii="Times New Roman" w:hAnsi="Times New Roman" w:cs="Times New Roman"/>
+          <w:sz w:val="24"/>
+        </w:rPr>
+        <w:t>ignal peptide, by protein type</w:t>
+      </w:r>
+      <w:r>
+        <w:rPr>
+          <w:rFonts w:ascii="Times New Roman" w:hAnsi="Times New Roman" w:cs="Times New Roman"/>
+          <w:sz w:val="24"/>
+        </w:rPr>
+        <w:t xml:space="preserve"> </w:t>
+      </w:r>
+      <w:r>
+        <w:rPr>
+          <w:rFonts w:ascii="Times New Roman" w:hAnsi="Times New Roman" w:cs="Times New Roman"/>
+          <w:sz w:val="24"/>
+        </w:rPr>
+        <w:t>(</w:t>
+      </w:r>
+      <w:r>
+        <w:rPr>
+          <w:rFonts w:ascii="Times New Roman" w:hAnsi="Times New Roman" w:cs="Times New Roman"/>
+          <w:sz w:val="24"/>
+        </w:rPr>
+        <w:t>transmembrane</w:t>
+      </w:r>
+      <w:r>
+        <w:rPr>
+          <w:rFonts w:ascii="Times New Roman" w:hAnsi="Times New Roman" w:cs="Times New Roman"/>
+          <w:sz w:val="24"/>
+        </w:rPr>
+        <w:t xml:space="preserve"> or </w:t>
+      </w:r>
+      <w:r>
+        <w:rPr>
+          <w:rFonts w:ascii="Times New Roman" w:hAnsi="Times New Roman" w:cs="Times New Roman"/>
+          <w:sz w:val="24"/>
+        </w:rPr>
+        <w:t>non</w:t>
+      </w:r>
+      <w:r>
+        <w:rPr>
+          <w:rFonts w:ascii="Times New Roman" w:hAnsi="Times New Roman" w:cs="Times New Roman"/>
+          <w:sz w:val="24"/>
+        </w:rPr>
+        <w:t>-transme</w:t>
+      </w:r>
+      <w:r>
+        <w:rPr>
+          <w:rFonts w:ascii="Times New Roman" w:hAnsi="Times New Roman" w:cs="Times New Roman"/>
+          <w:sz w:val="24"/>
+        </w:rPr>
+        <w:t>mbrane / globular), by taxonomy (archaea</w:t>
+      </w:r>
+      <w:r>
+        <w:rPr>
+          <w:rFonts w:ascii="Times New Roman" w:hAnsi="Times New Roman" w:cs="Times New Roman"/>
+          <w:sz w:val="24"/>
+        </w:rPr>
+        <w:t xml:space="preserve">, </w:t>
+      </w:r>
+      <w:r>
+        <w:rPr>
+          <w:rFonts w:ascii="Times New Roman" w:hAnsi="Times New Roman" w:cs="Times New Roman"/>
+          <w:sz w:val="24"/>
+        </w:rPr>
+        <w:t>bacteria</w:t>
+      </w:r>
+      <w:r>
+        <w:rPr>
+          <w:rFonts w:ascii="Times New Roman" w:hAnsi="Times New Roman" w:cs="Times New Roman"/>
+          <w:sz w:val="24"/>
+        </w:rPr>
+        <w:t xml:space="preserve">, </w:t>
       </w:r>
       <w:proofErr w:type="spellStart"/>
       <w:r>
@@ -1657,7 +1650,7 @@
           <w:rFonts w:ascii="Times New Roman" w:hAnsi="Times New Roman" w:cs="Times New Roman"/>
           <w:sz w:val="24"/>
         </w:rPr>
-        <w:t>archaea</w:t>
+        <w:t>eukaryota</w:t>
       </w:r>
       <w:proofErr w:type="spellEnd"/>
       <w:r>
@@ -1665,14 +1658,85 @@
           <w:rFonts w:ascii="Times New Roman" w:hAnsi="Times New Roman" w:cs="Times New Roman"/>
           <w:sz w:val="24"/>
         </w:rPr>
-        <w:t xml:space="preserve">, bacteria, eukaryotes and viruses. The profiler basically filters these protein sequences according to what conditions the user wants to show or </w:t>
-      </w:r>
-      <w:r>
-        <w:rPr>
-          <w:rFonts w:ascii="Times New Roman" w:hAnsi="Times New Roman" w:cs="Times New Roman"/>
-          <w:sz w:val="24"/>
-        </w:rPr>
-        <w:t xml:space="preserve">conditions that are applicable. These conditions can be in terms of whether the protein is a signal or non-signal peptide, by protein type – Transmembrane or Non-transmembrane / Globular, by taxonomy – </w:t>
+        <w:t xml:space="preserve"> or </w:t>
+      </w:r>
+      <w:r>
+        <w:rPr>
+          <w:rFonts w:ascii="Times New Roman" w:hAnsi="Times New Roman" w:cs="Times New Roman"/>
+          <w:sz w:val="24"/>
+        </w:rPr>
+        <w:t>viruses)</w:t>
+      </w:r>
+      <w:r>
+        <w:rPr>
+          <w:rFonts w:ascii="Times New Roman" w:hAnsi="Times New Roman" w:cs="Times New Roman"/>
+          <w:sz w:val="24"/>
+        </w:rPr>
+        <w:t xml:space="preserve">, and by evidence type </w:t>
+      </w:r>
+      <w:r>
+        <w:rPr>
+          <w:rFonts w:ascii="Times New Roman" w:hAnsi="Times New Roman" w:cs="Times New Roman"/>
+          <w:sz w:val="24"/>
+        </w:rPr>
+        <w:t>(experimental or non-experimental)</w:t>
+      </w:r>
+      <w:r>
+        <w:rPr>
+          <w:rFonts w:ascii="Times New Roman" w:hAnsi="Times New Roman" w:cs="Times New Roman"/>
+          <w:sz w:val="24"/>
+        </w:rPr>
+        <w:t xml:space="preserve">. Transmembrane proteins can </w:t>
+      </w:r>
+      <w:r>
+        <w:rPr>
+          <w:rFonts w:ascii="Times New Roman" w:hAnsi="Times New Roman" w:cs="Times New Roman"/>
+          <w:sz w:val="24"/>
+        </w:rPr>
+        <w:t xml:space="preserve">be </w:t>
+      </w:r>
+      <w:r>
+        <w:rPr>
+          <w:rFonts w:ascii="Times New Roman" w:hAnsi="Times New Roman" w:cs="Times New Roman"/>
+          <w:sz w:val="24"/>
+        </w:rPr>
+        <w:t xml:space="preserve">further narrowed down into single-spanning, multi-spanning or beta-barrel membrane. In the same way, non-transmembrane can also be narrowed down to secretory or non-secretory. </w:t>
+      </w:r>
+      <w:r>
+        <w:rPr>
+          <w:rFonts w:ascii="Times New Roman" w:hAnsi="Times New Roman" w:cs="Times New Roman"/>
+          <w:sz w:val="24"/>
+        </w:rPr>
+        <w:t>These data are stored in a M</w:t>
+      </w:r>
+      <w:r>
+        <w:rPr>
+          <w:rFonts w:ascii="Times New Roman" w:hAnsi="Times New Roman" w:cs="Times New Roman"/>
+          <w:sz w:val="24"/>
+        </w:rPr>
+        <w:t xml:space="preserve">ySQL database and the result data sets from the filters are presented </w:t>
+      </w:r>
+      <w:r>
+        <w:rPr>
+          <w:rFonts w:ascii="Times New Roman" w:hAnsi="Times New Roman" w:cs="Times New Roman"/>
+          <w:sz w:val="24"/>
+        </w:rPr>
+        <w:t xml:space="preserve">in </w:t>
+      </w:r>
+      <w:r>
+        <w:rPr>
+          <w:rFonts w:ascii="Times New Roman" w:hAnsi="Times New Roman" w:cs="Times New Roman"/>
+          <w:sz w:val="24"/>
+        </w:rPr>
+        <w:lastRenderedPageBreak/>
+        <w:t xml:space="preserve">an aesthetically and non-intimidating way. </w:t>
+      </w:r>
+      <w:r>
+        <w:rPr>
+          <w:rFonts w:ascii="Times New Roman" w:hAnsi="Times New Roman" w:cs="Times New Roman"/>
+          <w:sz w:val="24"/>
+        </w:rPr>
+        <w:t xml:space="preserve">We can then choose what columns we want to view for the result data set. These columns are grouped by default, functions, </w:t>
       </w:r>
       <w:proofErr w:type="spellStart"/>
       <w:r>
@@ -1680,7 +1744,7 @@
           <w:rFonts w:ascii="Times New Roman" w:hAnsi="Times New Roman" w:cs="Times New Roman"/>
           <w:sz w:val="24"/>
         </w:rPr>
-        <w:t>Archaea</w:t>
+        <w:t>transmembranes</w:t>
       </w:r>
       <w:proofErr w:type="spellEnd"/>
       <w:r>
@@ -1688,7 +1752,7 @@
           <w:rFonts w:ascii="Times New Roman" w:hAnsi="Times New Roman" w:cs="Times New Roman"/>
           <w:sz w:val="24"/>
         </w:rPr>
-        <w:t xml:space="preserve">, Bacteria, </w:t>
+        <w:t xml:space="preserve">, or </w:t>
       </w:r>
       <w:proofErr w:type="spellStart"/>
       <w:r>
@@ -1696,7 +1760,7 @@
           <w:rFonts w:ascii="Times New Roman" w:hAnsi="Times New Roman" w:cs="Times New Roman"/>
           <w:sz w:val="24"/>
         </w:rPr>
-        <w:t>Eukaryota</w:t>
+        <w:t>nontransmembranes</w:t>
       </w:r>
       <w:proofErr w:type="spellEnd"/>
       <w:r>
@@ -1704,49 +1768,67 @@
           <w:rFonts w:ascii="Times New Roman" w:hAnsi="Times New Roman" w:cs="Times New Roman"/>
           <w:sz w:val="24"/>
         </w:rPr>
-        <w:t xml:space="preserve"> or Viruses, and by evidence type which can be experimental or non-experimental. Transmembrane proteins can further narrowed down into single-spanning, multi-spanning or beta-barrel membranes. In the same way, non-transmembrane can also be narrowed down to secretory or non-secretory. </w:t>
-      </w:r>
-      <w:r>
-        <w:rPr>
-          <w:rFonts w:ascii="Times New Roman" w:hAnsi="Times New Roman" w:cs="Times New Roman"/>
-          <w:sz w:val="24"/>
-          <w:highlight w:val="lightGray"/>
-        </w:rPr>
-        <w:t xml:space="preserve">It </w:t>
-      </w:r>
-      <w:r>
-        <w:rPr>
-          <w:rFonts w:ascii="Times New Roman" w:hAnsi="Times New Roman" w:cs="Times New Roman"/>
-          <w:sz w:val="24"/>
-          <w:highlight w:val="lightGray"/>
-        </w:rPr>
-        <w:lastRenderedPageBreak/>
-        <w:t xml:space="preserve">also filters the globular and transmembrane proteins, single spanning or multi-spanning for transmembrane and experimental or </w:t>
+        <w:t>. The common column for all the groupings are entry ID and entry name. Default has two columns added that is sequence length and taxonomy. Functions, like default has a</w:t>
+      </w:r>
+      <w:r>
+        <w:rPr>
+          <w:rFonts w:ascii="Times New Roman" w:hAnsi="Times New Roman" w:cs="Times New Roman"/>
+          <w:sz w:val="24"/>
+        </w:rPr>
+        <w:t>lso two columns added which are</w:t>
+      </w:r>
+      <w:r>
+        <w:rPr>
+          <w:rFonts w:ascii="Times New Roman" w:hAnsi="Times New Roman" w:cs="Times New Roman"/>
+          <w:sz w:val="24"/>
+        </w:rPr>
+        <w:t xml:space="preserve"> protein sequence and function. Meanwhile, </w:t>
       </w:r>
       <w:proofErr w:type="spellStart"/>
       <w:r>
         <w:rPr>
           <w:rFonts w:ascii="Times New Roman" w:hAnsi="Times New Roman" w:cs="Times New Roman"/>
           <w:sz w:val="24"/>
-          <w:highlight w:val="lightGray"/>
-        </w:rPr>
-        <w:t>nonexperimental</w:t>
+        </w:rPr>
+        <w:t>transmembranes</w:t>
       </w:r>
       <w:proofErr w:type="spellEnd"/>
       <w:r>
         <w:rPr>
           <w:rFonts w:ascii="Times New Roman" w:hAnsi="Times New Roman" w:cs="Times New Roman"/>
           <w:sz w:val="24"/>
-          <w:highlight w:val="lightGray"/>
-        </w:rPr>
-        <w:t xml:space="preserve"> proteins.</w:t>
-      </w:r>
-      <w:r>
-        <w:rPr>
-          <w:rFonts w:ascii="Times New Roman" w:hAnsi="Times New Roman" w:cs="Times New Roman"/>
-          <w:sz w:val="24"/>
-        </w:rPr>
-        <w:t xml:space="preserve"> These data are stored in a MySQL database and are presented in an aesthetically and non-intimidating way. </w:t>
+        </w:rPr>
+        <w:t xml:space="preserve"> has 4 columns added to its common </w:t>
+      </w:r>
+      <w:r>
+        <w:rPr>
+          <w:rFonts w:ascii="Times New Roman" w:hAnsi="Times New Roman" w:cs="Times New Roman"/>
+          <w:sz w:val="24"/>
+        </w:rPr>
+        <w:t>column which are</w:t>
+      </w:r>
+      <w:r>
+        <w:rPr>
+          <w:rFonts w:ascii="Times New Roman" w:hAnsi="Times New Roman" w:cs="Times New Roman"/>
+          <w:sz w:val="24"/>
+        </w:rPr>
+        <w:t xml:space="preserve"> protein sequence, segment type, number of segments and positions. Lastly, non-</w:t>
+      </w:r>
+      <w:proofErr w:type="spellStart"/>
+      <w:r>
+        <w:rPr>
+          <w:rFonts w:ascii="Times New Roman" w:hAnsi="Times New Roman" w:cs="Times New Roman"/>
+          <w:sz w:val="24"/>
+        </w:rPr>
+        <w:t>transmembranes</w:t>
+      </w:r>
+      <w:proofErr w:type="spellEnd"/>
+      <w:r>
+        <w:rPr>
+          <w:rFonts w:ascii="Times New Roman" w:hAnsi="Times New Roman" w:cs="Times New Roman"/>
+          <w:sz w:val="24"/>
+        </w:rPr>
+        <w:t xml:space="preserve"> display two added columns which are the protein sequence and place of excretion / residence. </w:t>
       </w:r>
     </w:p>
     <w:p>
@@ -1764,24 +1846,21 @@
         <w:rPr>
           <w:rFonts w:ascii="Times New Roman" w:hAnsi="Times New Roman" w:cs="Times New Roman"/>
           <w:sz w:val="24"/>
-          <w:highlight w:val="lightGray"/>
-        </w:rPr>
-        <w:t>The system also has an import and export feature wherein the user can upload and download entries to and from the system via text format</w:t>
-      </w:r>
-      <w:r>
-        <w:rPr>
-          <w:rFonts w:ascii="Times New Roman" w:hAnsi="Times New Roman" w:cs="Times New Roman"/>
-          <w:sz w:val="24"/>
-          <w:highlight w:val="lightGray"/>
-        </w:rPr>
-        <w:t xml:space="preserve"> for import and </w:t>
+        </w:rPr>
+        <w:t xml:space="preserve">The system also has an import </w:t>
+      </w:r>
+      <w:r>
+        <w:rPr>
+          <w:rFonts w:ascii="Times New Roman" w:hAnsi="Times New Roman" w:cs="Times New Roman"/>
+          <w:sz w:val="24"/>
+        </w:rPr>
+        <w:t xml:space="preserve">feature wherein the user can upload entries to the system. Needless to say if there is an import feature, there should also be and export feature. The export feature of the system can download entries based on the data set as a result from the filter and can be downloaded via text or </w:t>
       </w:r>
       <w:proofErr w:type="spellStart"/>
       <w:r>
         <w:rPr>
           <w:rFonts w:ascii="Times New Roman" w:hAnsi="Times New Roman" w:cs="Times New Roman"/>
           <w:sz w:val="24"/>
-          <w:highlight w:val="lightGray"/>
         </w:rPr>
         <w:t>fasta</w:t>
       </w:r>
@@ -1790,17 +1869,8 @@
         <w:rPr>
           <w:rFonts w:ascii="Times New Roman" w:hAnsi="Times New Roman" w:cs="Times New Roman"/>
           <w:sz w:val="24"/>
-          <w:highlight w:val="lightGray"/>
-        </w:rPr>
-        <w:t xml:space="preserve"> format for export</w:t>
-      </w:r>
-      <w:r>
-        <w:rPr>
-          <w:rFonts w:ascii="Times New Roman" w:hAnsi="Times New Roman" w:cs="Times New Roman"/>
-          <w:sz w:val="24"/>
-          <w:highlight w:val="lightGray"/>
-        </w:rPr>
-        <w:t>.</w:t>
+        </w:rPr>
+        <w:t xml:space="preserve"> format.</w:t>
       </w:r>
       <w:r>
         <w:rPr>
@@ -1853,7 +1923,6 @@
         <w:rPr>
           <w:rFonts w:ascii="Times New Roman" w:hAnsi="Times New Roman" w:cs="Times New Roman"/>
           <w:sz w:val="24"/>
-          <w:highlight w:val="lightGray"/>
         </w:rPr>
         <w:t xml:space="preserve">This study aims to </w:t>
       </w:r>
@@ -1861,7 +1930,6 @@
         <w:rPr>
           <w:rFonts w:ascii="Times New Roman" w:hAnsi="Times New Roman" w:cs="Times New Roman"/>
           <w:sz w:val="24"/>
-          <w:highlight w:val="lightGray"/>
         </w:rPr>
         <w:t xml:space="preserve">provide a database platform of protein sequence entries coming from </w:t>
       </w:r>
@@ -1870,7 +1938,6 @@
         <w:rPr>
           <w:rFonts w:ascii="Times New Roman" w:hAnsi="Times New Roman" w:cs="Times New Roman"/>
           <w:sz w:val="24"/>
-          <w:highlight w:val="lightGray"/>
         </w:rPr>
         <w:t>SwissProt</w:t>
       </w:r>
@@ -1879,7 +1946,6 @@
         <w:rPr>
           <w:rFonts w:ascii="Times New Roman" w:hAnsi="Times New Roman" w:cs="Times New Roman"/>
           <w:sz w:val="24"/>
-          <w:highlight w:val="lightGray"/>
         </w:rPr>
         <w:t xml:space="preserve"> that can be updated regularly (i.e. by means of regular uploads by Database administrator), facilitates description of protein entries composition and a dataset creator through the export file action either in FASTA or text file formats and a built-in data reduction facility.</w:t>
       </w:r>
@@ -1895,18 +1961,29 @@
           <w:rFonts w:ascii="Times New Roman" w:hAnsi="Times New Roman" w:cs="Times New Roman"/>
           <w:sz w:val="24"/>
         </w:rPr>
-        <w:t xml:space="preserve">And for improving the quality and accuracy of information that each protein holds. The system will not only cater to students, teachers, and researchers but to the general public for feeding their curious minds. </w:t>
-      </w:r>
-    </w:p>
-    <w:p>
-      <w:pPr>
-        <w:pStyle w:val="NoSpacing"/>
-        <w:spacing w:line="480" w:lineRule="auto"/>
-        <w:rPr>
-          <w:rFonts w:ascii="Times New Roman" w:hAnsi="Times New Roman" w:cs="Times New Roman"/>
-          <w:sz w:val="24"/>
-        </w:rPr>
-      </w:pPr>
+        <w:t>Also to i</w:t>
+      </w:r>
+      <w:r>
+        <w:rPr>
+          <w:rFonts w:ascii="Times New Roman" w:hAnsi="Times New Roman" w:cs="Times New Roman"/>
+          <w:sz w:val="24"/>
+        </w:rPr>
+        <w:t>mprov</w:t>
+      </w:r>
+      <w:r>
+        <w:rPr>
+          <w:rFonts w:ascii="Times New Roman" w:hAnsi="Times New Roman" w:cs="Times New Roman"/>
+          <w:sz w:val="24"/>
+        </w:rPr>
+        <w:t>e</w:t>
+      </w:r>
+      <w:r>
+        <w:rPr>
+          <w:rFonts w:ascii="Times New Roman" w:hAnsi="Times New Roman" w:cs="Times New Roman"/>
+          <w:sz w:val="24"/>
+        </w:rPr>
+        <w:t xml:space="preserve"> the quality and accuracy of information that each protein holds. The system will not only cater to students, teachers, and researchers but to the general public for feeding their curious minds. </w:t>
+      </w:r>
     </w:p>
     <w:p>
       <w:pPr>
@@ -1914,6 +1991,7 @@
         <w:spacing w:line="480" w:lineRule="auto"/>
       </w:pPr>
       <w:r>
+        <w:lastRenderedPageBreak/>
         <w:t>Statement of the Problem</w:t>
       </w:r>
     </w:p>
@@ -1994,17 +2072,7 @@
           <w:szCs w:val="24"/>
           <w:shd w:val="clear" w:color="auto" w:fill="FFFFFF"/>
         </w:rPr>
-        <w:t xml:space="preserve"> Breda, Valadares, de Souza and Garratt believes that the reason for studying proteins and why we should understand how these folds, how they assemble into complexes, how they function is if we wish to answer questions as why we have cancer, why we grow old, why we get sick, how can we find cures for many diseases, why life as we know it has </w:t>
-      </w:r>
-      <w:r>
-        <w:rPr>
-          <w:rFonts w:ascii="Times New Roman" w:hAnsi="Times New Roman" w:cs="Times New Roman"/>
-          <w:sz w:val="24"/>
-          <w:szCs w:val="24"/>
-          <w:shd w:val="clear" w:color="auto" w:fill="FFFFFF"/>
-        </w:rPr>
-        <w:lastRenderedPageBreak/>
-        <w:t>evolved in this way and on this planet and not anywhere else, at least for the moment [4].</w:t>
+        <w:t xml:space="preserve"> Breda, Valadares, de Souza and Garratt believes that the reason for studying proteins and why we should understand how these folds, how they assemble into complexes, how they function is if we wish to answer questions as why we have cancer, why we grow old, why we get sick, how can we find cures for many diseases, why life as we know it has evolved in this way and on this planet and not anywhere else, at least for the moment [4].</w:t>
       </w:r>
       <w:r>
         <w:rPr>
@@ -2046,16 +2114,41 @@
           <w:sz w:val="24"/>
           <w:szCs w:val="24"/>
         </w:rPr>
-        <w:t xml:space="preserve"> the growing need of researchers, teachers and students </w:t>
-      </w:r>
-      <w:r>
-        <w:rPr>
-          <w:rFonts w:ascii="Times New Roman" w:hAnsi="Times New Roman" w:cs="Times New Roman"/>
-          <w:sz w:val="24"/>
-          <w:szCs w:val="24"/>
-          <w:highlight w:val="yellow"/>
-        </w:rPr>
-        <w:t>to search in a facility where proteins can be found but from different sources. To give them power to contribute to protein data by freely giving them access to import an entry. Also to give them the chance to create a smaller database using the data retrieved from the system containing the user-defined entries for their proteins. To give the user a better chance at understanding these proteins, that has been said over and over again, the one responsible for life of every living creature. At the very least, the system provides a fast but simple search feature for refinement of the data, a redundancy checker for eliminating redundant entries, an import feature for adding entries as well as an export feature for output and generation of reports.</w:t>
+        <w:t xml:space="preserve"> the growing need of researchers, teachers and students</w:t>
+      </w:r>
+      <w:r>
+        <w:rPr>
+          <w:rFonts w:ascii="Times New Roman" w:hAnsi="Times New Roman" w:cs="Times New Roman"/>
+          <w:sz w:val="24"/>
+          <w:szCs w:val="24"/>
+        </w:rPr>
+        <w:t xml:space="preserve"> to search to have a facility that they can easily manipulate according to their needs. If we come to look at </w:t>
+      </w:r>
+      <w:proofErr w:type="spellStart"/>
+      <w:r>
+        <w:rPr>
+          <w:rFonts w:ascii="Times New Roman" w:hAnsi="Times New Roman" w:cs="Times New Roman"/>
+          <w:sz w:val="24"/>
+          <w:szCs w:val="24"/>
+        </w:rPr>
+        <w:t>Uniprot</w:t>
+      </w:r>
+      <w:proofErr w:type="spellEnd"/>
+      <w:r>
+        <w:rPr>
+          <w:rFonts w:ascii="Times New Roman" w:hAnsi="Times New Roman" w:cs="Times New Roman"/>
+          <w:sz w:val="24"/>
+          <w:szCs w:val="24"/>
+        </w:rPr>
+        <w:t xml:space="preserve">, one would say that our system is somewhat similar to it. Yes, it is similar in the sense that it both caters to signal and non-signal peptide but it is also different in </w:t>
+      </w:r>
+      <w:r>
+        <w:rPr>
+          <w:rFonts w:ascii="Times New Roman" w:hAnsi="Times New Roman" w:cs="Times New Roman"/>
+          <w:sz w:val="24"/>
+          <w:szCs w:val="24"/>
+        </w:rPr>
+        <w:t>so many ways.</w:t>
       </w:r>
       <w:r>
         <w:rPr>
@@ -2064,6 +2157,178 @@
           <w:szCs w:val="24"/>
         </w:rPr>
         <w:t xml:space="preserve"> </w:t>
+      </w:r>
+      <w:r>
+        <w:rPr>
+          <w:rFonts w:ascii="Times New Roman" w:hAnsi="Times New Roman" w:cs="Times New Roman"/>
+          <w:sz w:val="24"/>
+          <w:szCs w:val="24"/>
+        </w:rPr>
+        <w:t>What makes the Protein Sequence Profiler (</w:t>
+      </w:r>
+      <w:proofErr w:type="spellStart"/>
+      <w:r>
+        <w:rPr>
+          <w:rFonts w:ascii="Times New Roman" w:hAnsi="Times New Roman" w:cs="Times New Roman"/>
+          <w:sz w:val="24"/>
+          <w:szCs w:val="24"/>
+        </w:rPr>
+        <w:t>PsP</w:t>
+      </w:r>
+      <w:proofErr w:type="spellEnd"/>
+      <w:r>
+        <w:rPr>
+          <w:rFonts w:ascii="Times New Roman" w:hAnsi="Times New Roman" w:cs="Times New Roman"/>
+          <w:sz w:val="24"/>
+          <w:szCs w:val="24"/>
+        </w:rPr>
+        <w:t>)</w:t>
+      </w:r>
+      <w:r>
+        <w:rPr>
+          <w:rFonts w:ascii="Times New Roman" w:hAnsi="Times New Roman" w:cs="Times New Roman"/>
+          <w:sz w:val="24"/>
+          <w:szCs w:val="24"/>
+        </w:rPr>
+        <w:t xml:space="preserve"> different</w:t>
+      </w:r>
+      <w:r>
+        <w:rPr>
+          <w:rFonts w:ascii="Times New Roman" w:hAnsi="Times New Roman" w:cs="Times New Roman"/>
+          <w:sz w:val="24"/>
+          <w:szCs w:val="24"/>
+        </w:rPr>
+        <w:t xml:space="preserve"> is that it is easier to navigate and has less complicated searches</w:t>
+      </w:r>
+      <w:r>
+        <w:rPr>
+          <w:rFonts w:ascii="Times New Roman" w:hAnsi="Times New Roman" w:cs="Times New Roman"/>
+          <w:sz w:val="24"/>
+          <w:szCs w:val="24"/>
+        </w:rPr>
+        <w:t xml:space="preserve"> or filters</w:t>
+      </w:r>
+      <w:r>
+        <w:rPr>
+          <w:rFonts w:ascii="Times New Roman" w:hAnsi="Times New Roman" w:cs="Times New Roman"/>
+          <w:sz w:val="24"/>
+          <w:szCs w:val="24"/>
+        </w:rPr>
+        <w:t xml:space="preserve">. To put it simply, what you see is what you get. When you need to get data, you can either have it in </w:t>
+      </w:r>
+      <w:proofErr w:type="spellStart"/>
+      <w:r>
+        <w:rPr>
+          <w:rFonts w:ascii="Times New Roman" w:hAnsi="Times New Roman" w:cs="Times New Roman"/>
+          <w:sz w:val="24"/>
+          <w:szCs w:val="24"/>
+        </w:rPr>
+        <w:t>fasta</w:t>
+      </w:r>
+      <w:proofErr w:type="spellEnd"/>
+      <w:r>
+        <w:rPr>
+          <w:rFonts w:ascii="Times New Roman" w:hAnsi="Times New Roman" w:cs="Times New Roman"/>
+          <w:sz w:val="24"/>
+          <w:szCs w:val="24"/>
+        </w:rPr>
+        <w:t xml:space="preserve"> or text format and even have graphs and charts. </w:t>
+      </w:r>
+      <w:proofErr w:type="spellStart"/>
+      <w:r>
+        <w:rPr>
+          <w:rFonts w:ascii="Times New Roman" w:hAnsi="Times New Roman" w:cs="Times New Roman"/>
+          <w:sz w:val="24"/>
+          <w:szCs w:val="24"/>
+        </w:rPr>
+        <w:t>Uniprot</w:t>
+      </w:r>
+      <w:proofErr w:type="spellEnd"/>
+      <w:r>
+        <w:rPr>
+          <w:rFonts w:ascii="Times New Roman" w:hAnsi="Times New Roman" w:cs="Times New Roman"/>
+          <w:sz w:val="24"/>
+          <w:szCs w:val="24"/>
+        </w:rPr>
+        <w:t xml:space="preserve"> has so many buttons that is very likely unhelpful to learning students.</w:t>
+      </w:r>
+      <w:r>
+        <w:rPr>
+          <w:rFonts w:ascii="Times New Roman" w:hAnsi="Times New Roman" w:cs="Times New Roman"/>
+          <w:sz w:val="24"/>
+          <w:szCs w:val="24"/>
+        </w:rPr>
+        <w:t xml:space="preserve"> Protein Sequence Profiler is blunt, straight to the point and is a decluttered version of </w:t>
+      </w:r>
+      <w:proofErr w:type="spellStart"/>
+      <w:r>
+        <w:rPr>
+          <w:rFonts w:ascii="Times New Roman" w:hAnsi="Times New Roman" w:cs="Times New Roman"/>
+          <w:sz w:val="24"/>
+          <w:szCs w:val="24"/>
+        </w:rPr>
+        <w:t>Uniprot</w:t>
+      </w:r>
+      <w:proofErr w:type="spellEnd"/>
+      <w:r>
+        <w:rPr>
+          <w:rFonts w:ascii="Times New Roman" w:hAnsi="Times New Roman" w:cs="Times New Roman"/>
+          <w:sz w:val="24"/>
+          <w:szCs w:val="24"/>
+        </w:rPr>
+        <w:t xml:space="preserve"> which has added features such as an internal redundancy </w:t>
+      </w:r>
+      <w:r>
+        <w:rPr>
+          <w:rFonts w:ascii="Times New Roman" w:hAnsi="Times New Roman" w:cs="Times New Roman"/>
+          <w:sz w:val="24"/>
+          <w:szCs w:val="24"/>
+        </w:rPr>
+        <w:t xml:space="preserve">checker and a database updater. Unlike </w:t>
+      </w:r>
+      <w:proofErr w:type="spellStart"/>
+      <w:r>
+        <w:rPr>
+          <w:rFonts w:ascii="Times New Roman" w:hAnsi="Times New Roman" w:cs="Times New Roman"/>
+          <w:sz w:val="24"/>
+          <w:szCs w:val="24"/>
+        </w:rPr>
+        <w:t>Uniprot</w:t>
+      </w:r>
+      <w:proofErr w:type="spellEnd"/>
+      <w:r>
+        <w:rPr>
+          <w:rFonts w:ascii="Times New Roman" w:hAnsi="Times New Roman" w:cs="Times New Roman"/>
+          <w:sz w:val="24"/>
+          <w:szCs w:val="24"/>
+        </w:rPr>
+        <w:t xml:space="preserve"> which only has a global search for entries, the Protein Sequence Profiler (</w:t>
+      </w:r>
+      <w:proofErr w:type="spellStart"/>
+      <w:r>
+        <w:rPr>
+          <w:rFonts w:ascii="Times New Roman" w:hAnsi="Times New Roman" w:cs="Times New Roman"/>
+          <w:sz w:val="24"/>
+          <w:szCs w:val="24"/>
+        </w:rPr>
+        <w:t>PsP</w:t>
+      </w:r>
+      <w:proofErr w:type="spellEnd"/>
+      <w:r>
+        <w:rPr>
+          <w:rFonts w:ascii="Times New Roman" w:hAnsi="Times New Roman" w:cs="Times New Roman"/>
+          <w:sz w:val="24"/>
+          <w:szCs w:val="24"/>
+        </w:rPr>
+        <w:t xml:space="preserve">) has a per column search which makes it easier to find the entry. Studying proteins </w:t>
+      </w:r>
+      <w:r>
+        <w:rPr>
+          <w:rFonts w:ascii="Times New Roman" w:hAnsi="Times New Roman" w:cs="Times New Roman"/>
+          <w:sz w:val="24"/>
+          <w:szCs w:val="24"/>
+        </w:rPr>
+        <w:t xml:space="preserve">and the ability to be able to study them in a simple but accurate manner is important not only to researchers or students but also to everyone because these proteins greatly affect and has several implications to biological process that is vital for an organism to live [a]. It can help treat diseases or even save lives. </w:t>
       </w:r>
     </w:p>
     <w:p>
@@ -2085,6 +2350,7 @@
         <w:spacing w:line="480" w:lineRule="auto"/>
       </w:pPr>
       <w:r>
+        <w:lastRenderedPageBreak/>
         <w:t>Objectives of the Study</w:t>
       </w:r>
     </w:p>
@@ -2197,7 +2463,17 @@
           <w:szCs w:val="24"/>
           <w:shd w:val="clear" w:color="auto" w:fill="FEFFFE"/>
         </w:rPr>
-        <w:t xml:space="preserve"> Furthermore, this study intends to answer the following questions: </w:t>
+        <w:t xml:space="preserve"> Furthermore, this study </w:t>
+      </w:r>
+      <w:r>
+        <w:rPr>
+          <w:rFonts w:ascii="Times New Roman" w:hAnsi="Times New Roman" w:cs="Times New Roman"/>
+          <w:color w:val="000000" w:themeColor="text1"/>
+          <w:sz w:val="24"/>
+          <w:szCs w:val="24"/>
+          <w:shd w:val="clear" w:color="auto" w:fill="FEFFFE"/>
+        </w:rPr>
+        <w:t xml:space="preserve">aims at accomplishing the following: </w:t>
       </w:r>
     </w:p>
     <w:p>
@@ -2213,7 +2489,6 @@
           <w:color w:val="000000" w:themeColor="text1"/>
           <w:sz w:val="24"/>
           <w:szCs w:val="24"/>
-          <w:highlight w:val="yellow"/>
         </w:rPr>
       </w:pPr>
       <w:r>
@@ -2222,9 +2497,8 @@
           <w:color w:val="000000" w:themeColor="text1"/>
           <w:sz w:val="24"/>
           <w:szCs w:val="24"/>
-          <w:highlight w:val="yellow"/>
-        </w:rPr>
-        <w:t xml:space="preserve">Did it simplify the complex data that each protein constitutes? </w:t>
+        </w:rPr>
+        <w:t xml:space="preserve">To provide simplified information about protein data based on the system’s filtering option, display format and search feature. </w:t>
       </w:r>
     </w:p>
     <w:p>
@@ -2240,7 +2514,6 @@
           <w:color w:val="000000" w:themeColor="text1"/>
           <w:sz w:val="24"/>
           <w:szCs w:val="24"/>
-          <w:highlight w:val="yellow"/>
         </w:rPr>
       </w:pPr>
       <w:r>
@@ -2249,9 +2522,8 @@
           <w:color w:val="000000" w:themeColor="text1"/>
           <w:sz w:val="24"/>
           <w:szCs w:val="24"/>
-          <w:highlight w:val="yellow"/>
-        </w:rPr>
-        <w:t xml:space="preserve">Will the system be publicly available and up-to-date? </w:t>
+        </w:rPr>
+        <w:t xml:space="preserve">To provide data sets that is composed of entries determined by its organism type or taxonomy, by protein classification or by available experimental evidence. </w:t>
       </w:r>
     </w:p>
     <w:p>
@@ -2263,7 +2535,6 @@
         </w:rPr>
       </w:pPr>
       <w:r>
-        <w:lastRenderedPageBreak/>
         <w:t>Scope and Limitation of the Study</w:t>
       </w:r>
     </w:p>
@@ -2282,6 +2553,7 @@
         <w:rPr>
           <w:rFonts w:ascii="Times New Roman" w:hAnsi="Times New Roman" w:cs="Times New Roman"/>
           <w:sz w:val="24"/>
+          <w:highlight w:val="yellow"/>
         </w:rPr>
         <w:t xml:space="preserve">The automatic update on the information of the protein data is at the moment, confined to the changes provided by </w:t>
       </w:r>
@@ -2290,6 +2562,7 @@
         <w:rPr>
           <w:rFonts w:ascii="Times New Roman" w:hAnsi="Times New Roman" w:cs="Times New Roman"/>
           <w:sz w:val="24"/>
+          <w:highlight w:val="yellow"/>
         </w:rPr>
         <w:t>UniProt</w:t>
       </w:r>
@@ -2298,6 +2571,7 @@
         <w:rPr>
           <w:rFonts w:ascii="Times New Roman" w:hAnsi="Times New Roman" w:cs="Times New Roman"/>
           <w:sz w:val="24"/>
+          <w:highlight w:val="yellow"/>
         </w:rPr>
         <w:t xml:space="preserve"> (</w:t>
       </w:r>
@@ -2307,6 +2581,7 @@
             <w:rStyle w:val="Hyperlink"/>
             <w:rFonts w:ascii="Times New Roman" w:hAnsi="Times New Roman" w:cs="Times New Roman"/>
             <w:sz w:val="24"/>
+            <w:highlight w:val="yellow"/>
           </w:rPr>
           <w:t>http://www.uniprot.org/</w:t>
         </w:r>
@@ -2315,6 +2590,7 @@
         <w:rPr>
           <w:rFonts w:ascii="Times New Roman" w:hAnsi="Times New Roman" w:cs="Times New Roman"/>
           <w:sz w:val="24"/>
+          <w:highlight w:val="yellow"/>
         </w:rPr>
         <w:t>).</w:t>
       </w:r>
@@ -2322,6 +2598,7 @@
         <w:rPr>
           <w:rFonts w:ascii="Times New Roman" w:hAnsi="Times New Roman" w:cs="Times New Roman"/>
           <w:sz w:val="24"/>
+          <w:highlight w:val="yellow"/>
         </w:rPr>
         <w:t xml:space="preserve"> Also, updating of data is not entirely automatic as this is manually triggered </w:t>
       </w:r>
@@ -2329,195 +2606,31 @@
         <w:rPr>
           <w:rFonts w:ascii="Times New Roman" w:hAnsi="Times New Roman" w:cs="Times New Roman"/>
           <w:sz w:val="24"/>
+          <w:highlight w:val="yellow"/>
         </w:rPr>
         <w:t>by a click of a button in the updates page.</w:t>
       </w:r>
+      <w:r>
+        <w:rPr>
+          <w:rFonts w:ascii="Times New Roman" w:hAnsi="Times New Roman" w:cs="Times New Roman"/>
+          <w:sz w:val="24"/>
+          <w:highlight w:val="yellow"/>
+        </w:rPr>
+        <w:t xml:space="preserve"> The system has an import function that can result fastest at 3,000 entries at ____ seconds.</w:t>
+      </w:r>
+      <w:r>
+        <w:rPr>
+          <w:rFonts w:ascii="Times New Roman" w:hAnsi="Times New Roman" w:cs="Times New Roman"/>
+          <w:sz w:val="24"/>
+        </w:rPr>
+        <w:t xml:space="preserve"> </w:t>
+      </w:r>
     </w:p>
     <w:p>
       <w:pPr>
         <w:pStyle w:val="NoSpacing"/>
         <w:spacing w:line="480" w:lineRule="auto"/>
         <w:jc w:val="both"/>
-        <w:rPr>
-          <w:rFonts w:ascii="Times New Roman" w:hAnsi="Times New Roman" w:cs="Times New Roman"/>
-          <w:sz w:val="24"/>
-        </w:rPr>
-      </w:pPr>
-    </w:p>
-    <w:p>
-      <w:pPr>
-        <w:pStyle w:val="NoSpacing"/>
-        <w:spacing w:line="480" w:lineRule="auto"/>
-        <w:rPr>
-          <w:rFonts w:ascii="Times New Roman" w:hAnsi="Times New Roman" w:cs="Times New Roman"/>
-          <w:sz w:val="24"/>
-        </w:rPr>
-      </w:pPr>
-    </w:p>
-    <w:p>
-      <w:pPr>
-        <w:pStyle w:val="NoSpacing"/>
-        <w:spacing w:line="480" w:lineRule="auto"/>
-        <w:rPr>
-          <w:rFonts w:ascii="Times New Roman" w:hAnsi="Times New Roman" w:cs="Times New Roman"/>
-          <w:sz w:val="24"/>
-        </w:rPr>
-      </w:pPr>
-    </w:p>
-    <w:p>
-      <w:pPr>
-        <w:pStyle w:val="NoSpacing"/>
-        <w:spacing w:line="480" w:lineRule="auto"/>
-        <w:rPr>
-          <w:rFonts w:ascii="Times New Roman" w:hAnsi="Times New Roman" w:cs="Times New Roman"/>
-          <w:sz w:val="24"/>
-        </w:rPr>
-      </w:pPr>
-    </w:p>
-    <w:p>
-      <w:pPr>
-        <w:pStyle w:val="NoSpacing"/>
-        <w:spacing w:line="480" w:lineRule="auto"/>
-        <w:rPr>
-          <w:rFonts w:ascii="Times New Roman" w:hAnsi="Times New Roman" w:cs="Times New Roman"/>
-          <w:sz w:val="24"/>
-        </w:rPr>
-      </w:pPr>
-    </w:p>
-    <w:p>
-      <w:pPr>
-        <w:pStyle w:val="NoSpacing"/>
-        <w:spacing w:line="480" w:lineRule="auto"/>
-        <w:rPr>
-          <w:rFonts w:ascii="Times New Roman" w:hAnsi="Times New Roman" w:cs="Times New Roman"/>
-          <w:sz w:val="24"/>
-        </w:rPr>
-      </w:pPr>
-    </w:p>
-    <w:p>
-      <w:pPr>
-        <w:pStyle w:val="NoSpacing"/>
-        <w:spacing w:line="480" w:lineRule="auto"/>
-        <w:rPr>
-          <w:rFonts w:ascii="Times New Roman" w:hAnsi="Times New Roman" w:cs="Times New Roman"/>
-          <w:sz w:val="24"/>
-        </w:rPr>
-      </w:pPr>
-    </w:p>
-    <w:p>
-      <w:pPr>
-        <w:pStyle w:val="NoSpacing"/>
-        <w:spacing w:line="480" w:lineRule="auto"/>
-        <w:rPr>
-          <w:rFonts w:ascii="Times New Roman" w:hAnsi="Times New Roman" w:cs="Times New Roman"/>
-          <w:sz w:val="24"/>
-        </w:rPr>
-      </w:pPr>
-    </w:p>
-    <w:p>
-      <w:pPr>
-        <w:pStyle w:val="NoSpacing"/>
-        <w:spacing w:line="480" w:lineRule="auto"/>
-        <w:rPr>
-          <w:rFonts w:ascii="Times New Roman" w:hAnsi="Times New Roman" w:cs="Times New Roman"/>
-          <w:sz w:val="24"/>
-        </w:rPr>
-      </w:pPr>
-    </w:p>
-    <w:p>
-      <w:pPr>
-        <w:pStyle w:val="NoSpacing"/>
-        <w:spacing w:line="480" w:lineRule="auto"/>
-        <w:rPr>
-          <w:rFonts w:ascii="Times New Roman" w:hAnsi="Times New Roman" w:cs="Times New Roman"/>
-          <w:sz w:val="24"/>
-        </w:rPr>
-      </w:pPr>
-    </w:p>
-    <w:p>
-      <w:pPr>
-        <w:pStyle w:val="NoSpacing"/>
-        <w:spacing w:line="480" w:lineRule="auto"/>
-        <w:rPr>
-          <w:rFonts w:ascii="Times New Roman" w:hAnsi="Times New Roman" w:cs="Times New Roman"/>
-          <w:sz w:val="24"/>
-        </w:rPr>
-      </w:pPr>
-    </w:p>
-    <w:p>
-      <w:pPr>
-        <w:pStyle w:val="NoSpacing"/>
-        <w:spacing w:line="480" w:lineRule="auto"/>
-        <w:rPr>
-          <w:rFonts w:ascii="Times New Roman" w:hAnsi="Times New Roman" w:cs="Times New Roman"/>
-          <w:sz w:val="24"/>
-        </w:rPr>
-      </w:pPr>
-    </w:p>
-    <w:p>
-      <w:pPr>
-        <w:pStyle w:val="NoSpacing"/>
-        <w:spacing w:line="480" w:lineRule="auto"/>
-        <w:rPr>
-          <w:rFonts w:ascii="Times New Roman" w:hAnsi="Times New Roman" w:cs="Times New Roman"/>
-          <w:sz w:val="24"/>
-        </w:rPr>
-      </w:pPr>
-    </w:p>
-    <w:p>
-      <w:pPr>
-        <w:pStyle w:val="NoSpacing"/>
-        <w:spacing w:line="480" w:lineRule="auto"/>
-        <w:rPr>
-          <w:rFonts w:ascii="Times New Roman" w:hAnsi="Times New Roman" w:cs="Times New Roman"/>
-          <w:sz w:val="24"/>
-        </w:rPr>
-      </w:pPr>
-    </w:p>
-    <w:p>
-      <w:pPr>
-        <w:pStyle w:val="NoSpacing"/>
-        <w:spacing w:line="480" w:lineRule="auto"/>
-        <w:rPr>
-          <w:rFonts w:ascii="Times New Roman" w:hAnsi="Times New Roman" w:cs="Times New Roman"/>
-          <w:sz w:val="24"/>
-        </w:rPr>
-      </w:pPr>
-    </w:p>
-    <w:p>
-      <w:pPr>
-        <w:pStyle w:val="NoSpacing"/>
-        <w:spacing w:line="480" w:lineRule="auto"/>
-        <w:rPr>
-          <w:rFonts w:ascii="Times New Roman" w:hAnsi="Times New Roman" w:cs="Times New Roman"/>
-          <w:sz w:val="24"/>
-        </w:rPr>
-      </w:pPr>
-    </w:p>
-    <w:p>
-      <w:pPr>
-        <w:pStyle w:val="NoSpacing"/>
-        <w:spacing w:line="480" w:lineRule="auto"/>
-        <w:rPr>
-          <w:rFonts w:ascii="Times New Roman" w:hAnsi="Times New Roman" w:cs="Times New Roman"/>
-          <w:sz w:val="24"/>
-        </w:rPr>
-      </w:pPr>
-    </w:p>
-    <w:p>
-      <w:pPr>
-        <w:pStyle w:val="NoSpacing"/>
-        <w:spacing w:line="480" w:lineRule="auto"/>
-        <w:rPr>
-          <w:rFonts w:ascii="Times New Roman" w:hAnsi="Times New Roman" w:cs="Times New Roman"/>
-          <w:sz w:val="24"/>
-        </w:rPr>
-      </w:pPr>
-    </w:p>
-    <w:p>
-      <w:pPr>
-        <w:pStyle w:val="NoSpacing"/>
-        <w:spacing w:line="480" w:lineRule="auto"/>
         <w:rPr>
           <w:rFonts w:ascii="Times New Roman" w:hAnsi="Times New Roman" w:cs="Times New Roman"/>
           <w:sz w:val="24"/>
@@ -2635,7 +2748,6 @@
           <w:color w:val="000000"/>
           <w:sz w:val="24"/>
           <w:szCs w:val="24"/>
-          <w:highlight w:val="lightGray"/>
           <w:shd w:val="clear" w:color="auto" w:fill="FFFFFF"/>
         </w:rPr>
         <w:t>858 databases</w:t>
@@ -2646,7 +2758,6 @@
           <w:color w:val="000000"/>
           <w:sz w:val="24"/>
           <w:szCs w:val="24"/>
-          <w:highlight w:val="lightGray"/>
           <w:shd w:val="clear" w:color="auto" w:fill="FFFFFF"/>
         </w:rPr>
         <w:t xml:space="preserve"> in 2006</w:t>
@@ -2659,7 +2770,7 @@
           <w:szCs w:val="24"/>
           <w:shd w:val="clear" w:color="auto" w:fill="FFFFFF"/>
         </w:rPr>
-        <w:t>, 139 more than the previous year, available to the public [8]. The amount of data produced urged the necessity for fast and reliable ways of accessing, retrieving, researchin</w:t>
+        <w:t>,</w:t>
       </w:r>
       <w:r>
         <w:rPr>
@@ -2669,6 +2780,16 @@
           <w:szCs w:val="24"/>
           <w:shd w:val="clear" w:color="auto" w:fill="FFFFFF"/>
         </w:rPr>
+        <w:t xml:space="preserve"> 139 more than the previous year, available to the public [8]. The amount of data produced urged the necessity for fast and reliable ways of accessing, retrieving, researchin</w:t>
+      </w:r>
+      <w:r>
+        <w:rPr>
+          <w:rFonts w:ascii="Times New Roman" w:hAnsi="Times New Roman" w:cs="Times New Roman"/>
+          <w:color w:val="000000"/>
+          <w:sz w:val="24"/>
+          <w:szCs w:val="24"/>
+          <w:shd w:val="clear" w:color="auto" w:fill="FFFFFF"/>
+        </w:rPr>
         <w:t>g and understanding these data [</w:t>
       </w:r>
       <w:r>
@@ -2768,7 +2889,17 @@
           <w:szCs w:val="24"/>
           <w:shd w:val="clear" w:color="auto" w:fill="FFFFFF"/>
         </w:rPr>
-        <w:t>system that can easily determine composition of protein entries and create a new data set or subset of protein entries</w:t>
+        <w:t xml:space="preserve">system that can easily determine </w:t>
+      </w:r>
+      <w:r>
+        <w:rPr>
+          <w:rFonts w:ascii="Times New Roman" w:hAnsi="Times New Roman" w:cs="Times New Roman"/>
+          <w:color w:val="000000"/>
+          <w:sz w:val="24"/>
+          <w:szCs w:val="24"/>
+          <w:shd w:val="clear" w:color="auto" w:fill="FFFFFF"/>
+        </w:rPr>
+        <w:t>composition of protein entries and create a new data set or subset of protein entries</w:t>
       </w:r>
       <w:r>
         <w:rPr>
@@ -2801,7 +2932,6 @@
           <w:color w:val="000000" w:themeColor="text1"/>
           <w:sz w:val="24"/>
           <w:szCs w:val="24"/>
-          <w:highlight w:val="lightGray"/>
           <w:shd w:val="clear" w:color="auto" w:fill="FFFFFF"/>
         </w:rPr>
         <w:t xml:space="preserve">Hover (2013) once said that, </w:t>
@@ -2812,7 +2942,6 @@
           <w:color w:val="000000" w:themeColor="text1"/>
           <w:sz w:val="24"/>
           <w:szCs w:val="24"/>
-          <w:highlight w:val="lightGray"/>
           <w:shd w:val="clear" w:color="auto" w:fill="FFFFFF"/>
         </w:rPr>
         <w:t>“Like it or not, many of the assumptions you have about your data are probably not accurate.  Despite our best efforts, gremlins inevitably find their way into our systems [11</w:t>
@@ -2823,7 +2952,6 @@
           <w:color w:val="000000" w:themeColor="text1"/>
           <w:sz w:val="24"/>
           <w:szCs w:val="24"/>
-          <w:highlight w:val="lightGray"/>
           <w:shd w:val="clear" w:color="auto" w:fill="FFFFFF"/>
         </w:rPr>
         <w:t>]</w:t>
@@ -2834,7 +2962,6 @@
           <w:color w:val="000000" w:themeColor="text1"/>
           <w:sz w:val="24"/>
           <w:szCs w:val="24"/>
-          <w:highlight w:val="lightGray"/>
           <w:shd w:val="clear" w:color="auto" w:fill="FFFFFF"/>
         </w:rPr>
         <w:t>”</w:t>
@@ -2845,10 +2972,9 @@
           <w:color w:val="000000" w:themeColor="text1"/>
           <w:sz w:val="24"/>
           <w:szCs w:val="24"/>
-          <w:highlight w:val="lightGray"/>
-          <w:shd w:val="clear" w:color="auto" w:fill="FFFFFF"/>
-        </w:rPr>
-        <w:t>.</w:t>
+          <w:shd w:val="clear" w:color="auto" w:fill="FFFFFF"/>
+        </w:rPr>
+        <w:t>. </w:t>
       </w:r>
       <w:r>
         <w:rPr>
@@ -2858,7 +2984,7 @@
           <w:szCs w:val="24"/>
           <w:shd w:val="clear" w:color="auto" w:fill="FFFFFF"/>
         </w:rPr>
-        <w:t> </w:t>
+        <w:t>That</w:t>
       </w:r>
       <w:r>
         <w:rPr>
@@ -2868,7 +2994,7 @@
           <w:szCs w:val="24"/>
           <w:shd w:val="clear" w:color="auto" w:fill="FFFFFF"/>
         </w:rPr>
-        <w:t>That is why the quality of data becomes sacrificed as an end-result of that problem. To give solution to this problem, many researchers found a way for data profiling. Data profiling, also called data arch</w:t>
+        <w:t xml:space="preserve"> is why the quality of data becomes sacrificed as an end-result of that problem. To give solution to this problem, many researchers found a way for data profiling. Data profiling, also called data arch</w:t>
       </w:r>
       <w:r>
         <w:rPr>
@@ -3091,17 +3217,38 @@
           <w:szCs w:val="24"/>
           <w:shd w:val="clear" w:color="auto" w:fill="FFFFFF"/>
         </w:rPr>
-        <w:t xml:space="preserve"> For Ralph Kimball, data profiling is a systematic analysis of the content of a data source. It is “systematic” in the sense that it’s thorough and looks in all the “nooks and crannies” of the data [11]. </w:t>
-      </w:r>
-    </w:p>
-    <w:p>
-      <w:pPr>
-        <w:pStyle w:val="NoSpacing"/>
-        <w:spacing w:line="480" w:lineRule="auto"/>
+        <w:t xml:space="preserve"> For Ralph Kimball, data profiling is a systematic analysis of the content of a data source. It is “sy</w:t>
+      </w:r>
+      <w:r>
+        <w:rPr>
+          <w:rFonts w:ascii="Times New Roman" w:hAnsi="Times New Roman" w:cs="Times New Roman"/>
+          <w:color w:val="000000" w:themeColor="text1"/>
+          <w:sz w:val="24"/>
+          <w:szCs w:val="24"/>
+          <w:shd w:val="clear" w:color="auto" w:fill="FFFFFF"/>
+        </w:rPr>
+        <w:t>stematic” in the sense that it is</w:t>
+      </w:r>
+      <w:r>
+        <w:rPr>
+          <w:rFonts w:ascii="Times New Roman" w:hAnsi="Times New Roman" w:cs="Times New Roman"/>
+          <w:color w:val="000000" w:themeColor="text1"/>
+          <w:sz w:val="24"/>
+          <w:szCs w:val="24"/>
+          <w:shd w:val="clear" w:color="auto" w:fill="FFFFFF"/>
+        </w:rPr>
+        <w:t xml:space="preserve"> thorough and looks in all the “nooks and crannies” of the data [11]. </w:t>
+      </w:r>
+    </w:p>
+    <w:p>
+      <w:pPr>
+        <w:pStyle w:val="NoSpacing"/>
+        <w:spacing w:line="480" w:lineRule="auto"/>
+        <w:ind w:firstLine="708"/>
         <w:jc w:val="both"/>
         <w:rPr>
           <w:rFonts w:ascii="Times New Roman" w:hAnsi="Times New Roman" w:cs="Times New Roman"/>
-          <w:color w:val="000000" w:themeColor="text1"/>
+          <w:color w:val="222222"/>
           <w:sz w:val="24"/>
           <w:szCs w:val="24"/>
         </w:rPr>
@@ -3135,7 +3282,7 @@
           <w:szCs w:val="24"/>
           <w:shd w:val="clear" w:color="auto" w:fill="FEFFFE"/>
         </w:rPr>
-        <w:t xml:space="preserve">Some of them are of general character, but some are dedicated to specific aspects of protein structures or to </w:t>
+        <w:t xml:space="preserve">Some of them are of general character, but some are dedicated to specific aspects of protein structures </w:t>
       </w:r>
       <w:r>
         <w:rPr>
@@ -3147,7 +3294,7 @@
           <w:shd w:val="clear" w:color="auto" w:fill="FEFFFE"/>
         </w:rPr>
         <w:lastRenderedPageBreak/>
-        <w:t>specific protein families, specific metabolic pathways, etc.</w:t>
+        <w:t>or to specific protein families, specific metabolic pathways, etc.</w:t>
       </w:r>
       <w:r>
         <w:rPr>
@@ -3395,8 +3542,22 @@
           <w:sz w:val="24"/>
           <w:szCs w:val="24"/>
         </w:rPr>
-        <w:t xml:space="preserve"> is a signal peptide database containing signal sequences of </w:t>
-      </w:r>
+        <w:t xml:space="preserve"> is a signal peptide database containing signal sequences of archaea, prokaryotes and eukaryotes [14]. </w:t>
+      </w:r>
+    </w:p>
+    <w:p>
+      <w:pPr>
+        <w:pStyle w:val="NoSpacing"/>
+        <w:spacing w:line="480" w:lineRule="auto"/>
+        <w:ind w:firstLine="708"/>
+        <w:jc w:val="both"/>
+        <w:rPr>
+          <w:rFonts w:ascii="Times New Roman" w:hAnsi="Times New Roman" w:cs="Times New Roman"/>
+          <w:color w:val="222222"/>
+          <w:sz w:val="24"/>
+          <w:szCs w:val="24"/>
+        </w:rPr>
+      </w:pPr>
       <w:proofErr w:type="spellStart"/>
       <w:r>
         <w:rPr>
@@ -3405,7 +3566,16 @@
           <w:sz w:val="24"/>
           <w:szCs w:val="24"/>
         </w:rPr>
-        <w:t>archaea</w:t>
+        <w:t>UniPr</w:t>
+      </w:r>
+      <w:r>
+        <w:rPr>
+          <w:rFonts w:ascii="Times New Roman" w:hAnsi="Times New Roman" w:cs="Times New Roman"/>
+          <w:color w:val="222222"/>
+          <w:sz w:val="24"/>
+          <w:szCs w:val="24"/>
+        </w:rPr>
+        <w:t>ot</w:t>
       </w:r>
       <w:proofErr w:type="spellEnd"/>
       <w:r>
@@ -3415,7 +3585,7 @@
           <w:sz w:val="24"/>
           <w:szCs w:val="24"/>
         </w:rPr>
-        <w:t xml:space="preserve">, prokaryotes and eukaryotes [14]. </w:t>
+        <w:t xml:space="preserve"> contains a global search facility which can be </w:t>
       </w:r>
       <w:r>
         <w:rPr>
@@ -3423,7 +3593,129 @@
           <w:color w:val="222222"/>
           <w:sz w:val="24"/>
           <w:szCs w:val="24"/>
-          <w:highlight w:val="lightGray"/>
+        </w:rPr>
+        <w:t xml:space="preserve">modified to different queries and the proteins are displayed in a table and these can be downloaded via excel, </w:t>
+      </w:r>
+      <w:proofErr w:type="spellStart"/>
+      <w:r>
+        <w:rPr>
+          <w:rFonts w:ascii="Times New Roman" w:hAnsi="Times New Roman" w:cs="Times New Roman"/>
+          <w:color w:val="222222"/>
+          <w:sz w:val="24"/>
+          <w:szCs w:val="24"/>
+        </w:rPr>
+        <w:t>fasta</w:t>
+      </w:r>
+      <w:proofErr w:type="spellEnd"/>
+      <w:r>
+        <w:rPr>
+          <w:rFonts w:ascii="Times New Roman" w:hAnsi="Times New Roman" w:cs="Times New Roman"/>
+          <w:color w:val="222222"/>
+          <w:sz w:val="24"/>
+          <w:szCs w:val="24"/>
+        </w:rPr>
+        <w:t xml:space="preserve">, text, or xml format. </w:t>
+      </w:r>
+      <w:proofErr w:type="spellStart"/>
+      <w:r>
+        <w:rPr>
+          <w:rFonts w:ascii="Times New Roman" w:hAnsi="Times New Roman" w:cs="Times New Roman"/>
+          <w:color w:val="222222"/>
+          <w:sz w:val="24"/>
+          <w:szCs w:val="24"/>
+        </w:rPr>
+        <w:t>SPdb</w:t>
+      </w:r>
+      <w:proofErr w:type="spellEnd"/>
+      <w:r>
+        <w:rPr>
+          <w:rFonts w:ascii="Times New Roman" w:hAnsi="Times New Roman" w:cs="Times New Roman"/>
+          <w:color w:val="222222"/>
+          <w:sz w:val="24"/>
+          <w:szCs w:val="24"/>
+        </w:rPr>
+        <w:t xml:space="preserve"> has a search facility that is simpler than </w:t>
+      </w:r>
+      <w:proofErr w:type="spellStart"/>
+      <w:r>
+        <w:rPr>
+          <w:rFonts w:ascii="Times New Roman" w:hAnsi="Times New Roman" w:cs="Times New Roman"/>
+          <w:color w:val="222222"/>
+          <w:sz w:val="24"/>
+          <w:szCs w:val="24"/>
+        </w:rPr>
+        <w:t>UniProt</w:t>
+      </w:r>
+      <w:proofErr w:type="spellEnd"/>
+      <w:r>
+        <w:rPr>
+          <w:rFonts w:ascii="Times New Roman" w:hAnsi="Times New Roman" w:cs="Times New Roman"/>
+          <w:color w:val="222222"/>
+          <w:sz w:val="24"/>
+          <w:szCs w:val="24"/>
+        </w:rPr>
+        <w:t xml:space="preserve"> and also displays statistics for the proteins and a download function too. But online </w:t>
+      </w:r>
+      <w:proofErr w:type="spellStart"/>
+      <w:r>
+        <w:rPr>
+          <w:rFonts w:ascii="Times New Roman" w:hAnsi="Times New Roman" w:cs="Times New Roman"/>
+          <w:color w:val="222222"/>
+          <w:sz w:val="24"/>
+          <w:szCs w:val="24"/>
+        </w:rPr>
+        <w:t>UniProt</w:t>
+      </w:r>
+      <w:proofErr w:type="spellEnd"/>
+      <w:r>
+        <w:rPr>
+          <w:rFonts w:ascii="Times New Roman" w:hAnsi="Times New Roman" w:cs="Times New Roman"/>
+          <w:color w:val="222222"/>
+          <w:sz w:val="24"/>
+          <w:szCs w:val="24"/>
+        </w:rPr>
+        <w:t xml:space="preserve">, </w:t>
+      </w:r>
+      <w:proofErr w:type="spellStart"/>
+      <w:r>
+        <w:rPr>
+          <w:rFonts w:ascii="Times New Roman" w:hAnsi="Times New Roman" w:cs="Times New Roman"/>
+          <w:color w:val="222222"/>
+          <w:sz w:val="24"/>
+          <w:szCs w:val="24"/>
+        </w:rPr>
+        <w:t>SPdb</w:t>
+      </w:r>
+      <w:proofErr w:type="spellEnd"/>
+      <w:r>
+        <w:rPr>
+          <w:rFonts w:ascii="Times New Roman" w:hAnsi="Times New Roman" w:cs="Times New Roman"/>
+          <w:color w:val="222222"/>
+          <w:sz w:val="24"/>
+          <w:szCs w:val="24"/>
+        </w:rPr>
+        <w:t xml:space="preserve"> is only for signal peptide proteins. </w:t>
+      </w:r>
+    </w:p>
+    <w:p>
+      <w:pPr>
+        <w:pStyle w:val="NoSpacing"/>
+        <w:spacing w:line="480" w:lineRule="auto"/>
+        <w:ind w:firstLine="708"/>
+        <w:jc w:val="both"/>
+        <w:rPr>
+          <w:rFonts w:ascii="Times New Roman" w:hAnsi="Times New Roman" w:cs="Times New Roman"/>
+          <w:color w:val="000000" w:themeColor="text1"/>
+          <w:sz w:val="24"/>
+          <w:szCs w:val="24"/>
+        </w:rPr>
+      </w:pPr>
+      <w:r>
+        <w:rPr>
+          <w:rFonts w:ascii="Times New Roman" w:hAnsi="Times New Roman" w:cs="Times New Roman"/>
+          <w:color w:val="222222"/>
+          <w:sz w:val="24"/>
+          <w:szCs w:val="24"/>
         </w:rPr>
         <w:t xml:space="preserve">Our system may be similar to that of the </w:t>
       </w:r>
@@ -3434,7 +3726,6 @@
           <w:color w:val="222222"/>
           <w:sz w:val="24"/>
           <w:szCs w:val="24"/>
-          <w:highlight w:val="lightGray"/>
         </w:rPr>
         <w:t>UniProt</w:t>
       </w:r>
@@ -3445,7 +3736,6 @@
           <w:color w:val="222222"/>
           <w:sz w:val="24"/>
           <w:szCs w:val="24"/>
-          <w:highlight w:val="lightGray"/>
         </w:rPr>
         <w:t xml:space="preserve"> which have a general character of the protein databases b</w:t>
       </w:r>
@@ -3455,10 +3745,19 @@
           <w:color w:val="000000" w:themeColor="text1"/>
           <w:sz w:val="24"/>
           <w:szCs w:val="24"/>
-          <w:highlight w:val="lightGray"/>
-          <w:shd w:val="clear" w:color="auto" w:fill="FFFFFF"/>
-        </w:rPr>
-        <w:t xml:space="preserve">ut there is probably none that has an internal redundancy checker which our system provides. </w:t>
+          <w:shd w:val="clear" w:color="auto" w:fill="FFFFFF"/>
+        </w:rPr>
+        <w:t>ut there is probably none that has an internal redundancy checker which our system provides.</w:t>
+      </w:r>
+      <w:r>
+        <w:rPr>
+          <w:rFonts w:ascii="Times New Roman" w:hAnsi="Times New Roman" w:cs="Times New Roman"/>
+          <w:color w:val="000000" w:themeColor="text1"/>
+          <w:sz w:val="24"/>
+          <w:szCs w:val="24"/>
+          <w:shd w:val="clear" w:color="auto" w:fill="FFFFFF"/>
+        </w:rPr>
+        <w:t xml:space="preserve"> Also what makes it different from both </w:t>
       </w:r>
       <w:proofErr w:type="spellStart"/>
       <w:r>
@@ -3467,7 +3766,168 @@
           <w:color w:val="000000" w:themeColor="text1"/>
           <w:sz w:val="24"/>
           <w:szCs w:val="24"/>
-          <w:highlight w:val="lightGray"/>
+          <w:shd w:val="clear" w:color="auto" w:fill="FFFFFF"/>
+        </w:rPr>
+        <w:t>Uniprot</w:t>
+      </w:r>
+      <w:proofErr w:type="spellEnd"/>
+      <w:r>
+        <w:rPr>
+          <w:rFonts w:ascii="Times New Roman" w:hAnsi="Times New Roman" w:cs="Times New Roman"/>
+          <w:color w:val="000000" w:themeColor="text1"/>
+          <w:sz w:val="24"/>
+          <w:szCs w:val="24"/>
+          <w:shd w:val="clear" w:color="auto" w:fill="FFFFFF"/>
+        </w:rPr>
+        <w:t xml:space="preserve"> and </w:t>
+      </w:r>
+      <w:proofErr w:type="spellStart"/>
+      <w:r>
+        <w:rPr>
+          <w:rFonts w:ascii="Times New Roman" w:hAnsi="Times New Roman" w:cs="Times New Roman"/>
+          <w:color w:val="000000" w:themeColor="text1"/>
+          <w:sz w:val="24"/>
+          <w:szCs w:val="24"/>
+          <w:shd w:val="clear" w:color="auto" w:fill="FFFFFF"/>
+        </w:rPr>
+        <w:t>SPdb</w:t>
+      </w:r>
+      <w:proofErr w:type="spellEnd"/>
+      <w:r>
+        <w:rPr>
+          <w:rFonts w:ascii="Times New Roman" w:hAnsi="Times New Roman" w:cs="Times New Roman"/>
+          <w:color w:val="000000" w:themeColor="text1"/>
+          <w:sz w:val="24"/>
+          <w:szCs w:val="24"/>
+          <w:shd w:val="clear" w:color="auto" w:fill="FFFFFF"/>
+        </w:rPr>
+        <w:t xml:space="preserve"> is that as it filters, it also provides statistics (i.e. graphs and charts) for the result data set. The system also provides an import functionality and an update functionality by a click of a button both that </w:t>
+      </w:r>
+      <w:proofErr w:type="spellStart"/>
+      <w:r>
+        <w:rPr>
+          <w:rFonts w:ascii="Times New Roman" w:hAnsi="Times New Roman" w:cs="Times New Roman"/>
+          <w:color w:val="000000" w:themeColor="text1"/>
+          <w:sz w:val="24"/>
+          <w:szCs w:val="24"/>
+          <w:shd w:val="clear" w:color="auto" w:fill="FFFFFF"/>
+        </w:rPr>
+        <w:t>UniProt</w:t>
+      </w:r>
+      <w:proofErr w:type="spellEnd"/>
+      <w:r>
+        <w:rPr>
+          <w:rFonts w:ascii="Times New Roman" w:hAnsi="Times New Roman" w:cs="Times New Roman"/>
+          <w:color w:val="000000" w:themeColor="text1"/>
+          <w:sz w:val="24"/>
+          <w:szCs w:val="24"/>
+          <w:shd w:val="clear" w:color="auto" w:fill="FFFFFF"/>
+        </w:rPr>
+        <w:t xml:space="preserve"> and </w:t>
+      </w:r>
+      <w:proofErr w:type="spellStart"/>
+      <w:r>
+        <w:rPr>
+          <w:rFonts w:ascii="Times New Roman" w:hAnsi="Times New Roman" w:cs="Times New Roman"/>
+          <w:color w:val="000000" w:themeColor="text1"/>
+          <w:sz w:val="24"/>
+          <w:szCs w:val="24"/>
+          <w:shd w:val="clear" w:color="auto" w:fill="FFFFFF"/>
+        </w:rPr>
+        <w:t>SPdb</w:t>
+      </w:r>
+      <w:proofErr w:type="spellEnd"/>
+      <w:r>
+        <w:rPr>
+          <w:rFonts w:ascii="Times New Roman" w:hAnsi="Times New Roman" w:cs="Times New Roman"/>
+          <w:color w:val="000000" w:themeColor="text1"/>
+          <w:sz w:val="24"/>
+          <w:szCs w:val="24"/>
+          <w:shd w:val="clear" w:color="auto" w:fill="FFFFFF"/>
+        </w:rPr>
+        <w:t xml:space="preserve"> do not have.</w:t>
+      </w:r>
+      <w:r>
+        <w:rPr>
+          <w:rFonts w:ascii="Times New Roman" w:hAnsi="Times New Roman" w:cs="Times New Roman"/>
+          <w:color w:val="000000" w:themeColor="text1"/>
+          <w:sz w:val="24"/>
+          <w:szCs w:val="24"/>
+          <w:shd w:val="clear" w:color="auto" w:fill="FFFFFF"/>
+        </w:rPr>
+        <w:t xml:space="preserve"> </w:t>
+      </w:r>
+      <w:r>
+        <w:rPr>
+          <w:rFonts w:ascii="Times New Roman" w:hAnsi="Times New Roman" w:cs="Times New Roman"/>
+          <w:color w:val="000000" w:themeColor="text1"/>
+          <w:sz w:val="24"/>
+          <w:szCs w:val="24"/>
+          <w:shd w:val="clear" w:color="auto" w:fill="FFFFFF"/>
+        </w:rPr>
+        <w:t xml:space="preserve">We deemed that these functionalities lacking in </w:t>
+      </w:r>
+      <w:proofErr w:type="spellStart"/>
+      <w:r>
+        <w:rPr>
+          <w:rFonts w:ascii="Times New Roman" w:hAnsi="Times New Roman" w:cs="Times New Roman"/>
+          <w:color w:val="000000" w:themeColor="text1"/>
+          <w:sz w:val="24"/>
+          <w:szCs w:val="24"/>
+          <w:shd w:val="clear" w:color="auto" w:fill="FFFFFF"/>
+        </w:rPr>
+        <w:t>UniProt</w:t>
+      </w:r>
+      <w:proofErr w:type="spellEnd"/>
+      <w:r>
+        <w:rPr>
+          <w:rFonts w:ascii="Times New Roman" w:hAnsi="Times New Roman" w:cs="Times New Roman"/>
+          <w:color w:val="000000" w:themeColor="text1"/>
+          <w:sz w:val="24"/>
+          <w:szCs w:val="24"/>
+          <w:shd w:val="clear" w:color="auto" w:fill="FFFFFF"/>
+        </w:rPr>
+        <w:t xml:space="preserve"> and </w:t>
+      </w:r>
+      <w:proofErr w:type="spellStart"/>
+      <w:r>
+        <w:rPr>
+          <w:rFonts w:ascii="Times New Roman" w:hAnsi="Times New Roman" w:cs="Times New Roman"/>
+          <w:color w:val="000000" w:themeColor="text1"/>
+          <w:sz w:val="24"/>
+          <w:szCs w:val="24"/>
+          <w:shd w:val="clear" w:color="auto" w:fill="FFFFFF"/>
+        </w:rPr>
+        <w:t>SPdb</w:t>
+      </w:r>
+      <w:proofErr w:type="spellEnd"/>
+      <w:r>
+        <w:rPr>
+          <w:rFonts w:ascii="Times New Roman" w:hAnsi="Times New Roman" w:cs="Times New Roman"/>
+          <w:color w:val="000000" w:themeColor="text1"/>
+          <w:sz w:val="24"/>
+          <w:szCs w:val="24"/>
+          <w:shd w:val="clear" w:color="auto" w:fill="FFFFFF"/>
+        </w:rPr>
+        <w:t xml:space="preserve"> important to be in the system because </w:t>
+      </w:r>
+      <w:r>
+        <w:rPr>
+          <w:rFonts w:ascii="Times New Roman" w:hAnsi="Times New Roman" w:cs="Times New Roman"/>
+          <w:color w:val="000000" w:themeColor="text1"/>
+          <w:sz w:val="24"/>
+          <w:szCs w:val="24"/>
+          <w:shd w:val="clear" w:color="auto" w:fill="FFFFFF"/>
+        </w:rPr>
+        <w:t xml:space="preserve">it will provide a more accurate and updated data which is the most important point for studying proteins. It is also an added plus that the system is not hard to understand so people, researchers and students alike, can simply have it their way and not confuse them when using the system. </w:t>
+      </w:r>
+      <w:proofErr w:type="spellStart"/>
+      <w:r>
+        <w:rPr>
+          <w:rFonts w:ascii="Times New Roman" w:hAnsi="Times New Roman" w:cs="Times New Roman"/>
+          <w:color w:val="000000" w:themeColor="text1"/>
+          <w:sz w:val="24"/>
+          <w:szCs w:val="24"/>
           <w:shd w:val="clear" w:color="auto" w:fill="FFFFFF"/>
         </w:rPr>
         <w:t>Pennisi</w:t>
@@ -3479,7 +3939,6 @@
           <w:color w:val="000000" w:themeColor="text1"/>
           <w:sz w:val="24"/>
           <w:szCs w:val="24"/>
-          <w:highlight w:val="lightGray"/>
           <w:shd w:val="clear" w:color="auto" w:fill="FFFFFF"/>
         </w:rPr>
         <w:t>, Wiley and Michaels tells us that still up to today, many researchers are confronted by similar obstacles in accessing up-to-date data, which are withheld from public access by method developers [</w:t>
@@ -3491,7 +3950,6 @@
           <w:color w:val="000000" w:themeColor="text1"/>
           <w:sz w:val="24"/>
           <w:szCs w:val="24"/>
-          <w:highlight w:val="lightGray"/>
         </w:rPr>
         <w:t>15</w:t>
       </w:r>
@@ -3501,7 +3959,6 @@
           <w:color w:val="000000" w:themeColor="text1"/>
           <w:sz w:val="24"/>
           <w:szCs w:val="24"/>
-          <w:highlight w:val="lightGray"/>
           <w:shd w:val="clear" w:color="auto" w:fill="FFFFFF"/>
         </w:rPr>
         <w:t>,</w:t>
@@ -3513,7 +3970,6 @@
           <w:color w:val="000000" w:themeColor="text1"/>
           <w:sz w:val="24"/>
           <w:szCs w:val="24"/>
-          <w:highlight w:val="lightGray"/>
           <w:shd w:val="clear" w:color="auto" w:fill="FFFFFF"/>
         </w:rPr>
         <w:t> </w:t>
@@ -3525,7 +3981,6 @@
           <w:color w:val="000000" w:themeColor="text1"/>
           <w:sz w:val="24"/>
           <w:szCs w:val="24"/>
-          <w:highlight w:val="lightGray"/>
         </w:rPr>
         <w:t>16</w:t>
       </w:r>
@@ -3535,10 +3990,9 @@
           <w:color w:val="000000" w:themeColor="text1"/>
           <w:sz w:val="24"/>
           <w:szCs w:val="24"/>
-          <w:highlight w:val="lightGray"/>
-          <w:shd w:val="clear" w:color="auto" w:fill="FFFFFF"/>
-        </w:rPr>
-        <w:t>]. This study is aiming at providing the needed data for the general public for any use this might be beneficial for them.</w:t>
+          <w:shd w:val="clear" w:color="auto" w:fill="FFFFFF"/>
+        </w:rPr>
+        <w:t xml:space="preserve">]. This study is </w:t>
       </w:r>
       <w:r>
         <w:rPr>
@@ -3548,8 +4002,21 @@
           <w:szCs w:val="24"/>
           <w:shd w:val="clear" w:color="auto" w:fill="FFFFFF"/>
         </w:rPr>
+        <w:lastRenderedPageBreak/>
+        <w:t>aiming at providing the needed data for the general public for any use this might be beneficial for them.</w:t>
+      </w:r>
+      <w:r>
+        <w:rPr>
+          <w:rFonts w:ascii="Times New Roman" w:hAnsi="Times New Roman" w:cs="Times New Roman"/>
+          <w:color w:val="000000" w:themeColor="text1"/>
+          <w:sz w:val="24"/>
+          <w:szCs w:val="24"/>
+          <w:shd w:val="clear" w:color="auto" w:fill="FFFFFF"/>
+        </w:rPr>
         <w:t xml:space="preserve"> </w:t>
       </w:r>
+      <w:bookmarkStart w:id="0" w:name="_GoBack"/>
+      <w:bookmarkEnd w:id="0"/>
     </w:p>
     <w:p>
       <w:pPr>
@@ -3730,7 +4197,6 @@
         <w:pStyle w:val="Jeckaywithline"/>
       </w:pPr>
       <w:r>
-        <w:lastRenderedPageBreak/>
         <w:t>Methodology</w:t>
       </w:r>
     </w:p>
@@ -3851,6 +4317,7 @@
         <w:spacing w:line="480" w:lineRule="auto"/>
       </w:pPr>
       <w:r>
+        <w:lastRenderedPageBreak/>
         <w:t>Signal Peptide Entries Retrieval</w:t>
       </w:r>
     </w:p>
@@ -3991,7 +4458,6 @@
           <w:sz w:val="24"/>
           <w:szCs w:val="24"/>
         </w:rPr>
-        <w:lastRenderedPageBreak/>
         <w:t>‘Evidence at transcript level’</w:t>
       </w:r>
       <w:r>
@@ -4009,25 +4475,7 @@
           <w:sz w:val="24"/>
           <w:szCs w:val="24"/>
         </w:rPr>
-        <w:t xml:space="preserve">indicates that the existence of a protein has not been strictly proven but that expression data (such as existence of </w:t>
-      </w:r>
-      <w:proofErr w:type="spellStart"/>
-      <w:r>
-        <w:rPr>
-          <w:rFonts w:ascii="Times New Roman" w:hAnsi="Times New Roman" w:cs="Times New Roman"/>
-          <w:sz w:val="24"/>
-          <w:szCs w:val="24"/>
-        </w:rPr>
-        <w:t>cDNA</w:t>
-      </w:r>
-      <w:proofErr w:type="spellEnd"/>
-      <w:r>
-        <w:rPr>
-          <w:rFonts w:ascii="Times New Roman" w:hAnsi="Times New Roman" w:cs="Times New Roman"/>
-          <w:sz w:val="24"/>
-          <w:szCs w:val="24"/>
-        </w:rPr>
-        <w:t>(s), RT-PCR or Northern blots) indicate the existence of a transcript.</w:t>
+        <w:t>indicates that the existence of a protein has not been strictly proven but that expression data (such as existence of cDNA(s), RT-PCR or Northern blots) indicate the existence of a transcript.</w:t>
       </w:r>
     </w:p>
     <w:p>
@@ -4166,6 +4614,7 @@
           <w:sz w:val="24"/>
           <w:szCs w:val="24"/>
         </w:rPr>
+        <w:lastRenderedPageBreak/>
         <w:t>These terms are indicated in the Protein Attributes, Protein Existence (PE) section, of an entry. A clear evidence set are entries with the term ‘Evidence at protein level’ in the PE section. Stated below is the full description of the term.</w:t>
       </w:r>
     </w:p>
@@ -4199,7 +4648,46 @@
           <w:szCs w:val="24"/>
           <w:shd w:val="clear" w:color="auto" w:fill="FFFFFF"/>
         </w:rPr>
-        <w:t xml:space="preserve">indicates that there is a clear experimental evidence for the existence of the protein. The criteria include partial or complete </w:t>
+        <w:t>indicates that there is a clear experimental evidence for the existence of the protein. The criteria include partial or complete Edman sequencing, clear identification by mass spectrometry, X-ray or</w:t>
+      </w:r>
+      <w:r>
+        <w:rPr>
+          <w:rStyle w:val="apple-converted-space"/>
+          <w:rFonts w:ascii="Times New Roman" w:hAnsi="Times New Roman" w:cs="Times New Roman"/>
+          <w:sz w:val="24"/>
+          <w:szCs w:val="24"/>
+          <w:shd w:val="clear" w:color="auto" w:fill="FFFFFF"/>
+        </w:rPr>
+        <w:t> </w:t>
+      </w:r>
+      <w:r>
+        <w:rPr>
+          <w:rStyle w:val="caps"/>
+          <w:rFonts w:ascii="Times New Roman" w:hAnsi="Times New Roman" w:cs="Times New Roman"/>
+          <w:sz w:val="24"/>
+          <w:szCs w:val="24"/>
+          <w:shd w:val="clear" w:color="auto" w:fill="FFFFFF"/>
+        </w:rPr>
+        <w:t>NMR</w:t>
+      </w:r>
+      <w:r>
+        <w:rPr>
+          <w:rStyle w:val="apple-converted-space"/>
+          <w:rFonts w:ascii="Times New Roman" w:hAnsi="Times New Roman" w:cs="Times New Roman"/>
+          <w:sz w:val="24"/>
+          <w:szCs w:val="24"/>
+          <w:shd w:val="clear" w:color="auto" w:fill="FFFFFF"/>
+        </w:rPr>
+        <w:t> </w:t>
+      </w:r>
+      <w:r>
+        <w:rPr>
+          <w:rFonts w:ascii="Times New Roman" w:hAnsi="Times New Roman" w:cs="Times New Roman"/>
+          <w:sz w:val="24"/>
+          <w:szCs w:val="24"/>
+          <w:shd w:val="clear" w:color="auto" w:fill="FFFFFF"/>
+        </w:rPr>
+        <w:t xml:space="preserve">structure, good quality protein-protein interaction or detection of the protein by antibodies as stated in the user manual of </w:t>
       </w:r>
       <w:proofErr w:type="spellStart"/>
       <w:r>
@@ -4209,7 +4697,7 @@
           <w:szCs w:val="24"/>
           <w:shd w:val="clear" w:color="auto" w:fill="FFFFFF"/>
         </w:rPr>
-        <w:t>Edman</w:t>
+        <w:t>UniProt</w:t>
       </w:r>
       <w:proofErr w:type="spellEnd"/>
       <w:r>
@@ -4219,46 +4707,41 @@
           <w:szCs w:val="24"/>
           <w:shd w:val="clear" w:color="auto" w:fill="FFFFFF"/>
         </w:rPr>
-        <w:t xml:space="preserve"> sequencing, clear identification by mass spectrometry, X-ray or</w:t>
-      </w:r>
-      <w:r>
-        <w:rPr>
-          <w:rStyle w:val="apple-converted-space"/>
-          <w:rFonts w:ascii="Times New Roman" w:hAnsi="Times New Roman" w:cs="Times New Roman"/>
-          <w:sz w:val="24"/>
-          <w:szCs w:val="24"/>
-          <w:shd w:val="clear" w:color="auto" w:fill="FFFFFF"/>
-        </w:rPr>
-        <w:t> </w:t>
-      </w:r>
-      <w:r>
-        <w:rPr>
-          <w:rStyle w:val="caps"/>
-          <w:rFonts w:ascii="Times New Roman" w:hAnsi="Times New Roman" w:cs="Times New Roman"/>
-          <w:sz w:val="24"/>
-          <w:szCs w:val="24"/>
-          <w:shd w:val="clear" w:color="auto" w:fill="FFFFFF"/>
-        </w:rPr>
-        <w:t>NMR</w:t>
-      </w:r>
-      <w:r>
-        <w:rPr>
-          <w:rStyle w:val="apple-converted-space"/>
-          <w:rFonts w:ascii="Times New Roman" w:hAnsi="Times New Roman" w:cs="Times New Roman"/>
-          <w:sz w:val="24"/>
-          <w:szCs w:val="24"/>
-          <w:shd w:val="clear" w:color="auto" w:fill="FFFFFF"/>
-        </w:rPr>
-        <w:t> </w:t>
-      </w:r>
-      <w:r>
-        <w:rPr>
-          <w:rFonts w:ascii="Times New Roman" w:hAnsi="Times New Roman" w:cs="Times New Roman"/>
-          <w:sz w:val="24"/>
-          <w:szCs w:val="24"/>
-          <w:shd w:val="clear" w:color="auto" w:fill="FFFFFF"/>
-        </w:rPr>
-        <w:t xml:space="preserve">structure, good quality protein-protein interaction or detection of the protein by antibodies as stated in the user manual of </w:t>
+        <w:t xml:space="preserve">. </w:t>
+      </w:r>
+    </w:p>
+    <w:p>
+      <w:pPr>
+        <w:pStyle w:val="Heading2"/>
+        <w:spacing w:line="480" w:lineRule="auto"/>
+      </w:pPr>
+      <w:r>
+        <w:t xml:space="preserve">C. </w:t>
+      </w:r>
+      <w:r>
+        <w:tab/>
+      </w:r>
+      <w:r>
+        <w:t>Classification Based on Taxonomy</w:t>
+      </w:r>
+    </w:p>
+    <w:p>
+      <w:pPr>
+        <w:spacing w:line="480" w:lineRule="auto"/>
+        <w:ind w:firstLine="720"/>
+        <w:rPr>
+          <w:rFonts w:ascii="Times New Roman" w:hAnsi="Times New Roman" w:cs="Times New Roman"/>
+          <w:sz w:val="24"/>
+          <w:szCs w:val="24"/>
+        </w:rPr>
+      </w:pPr>
+      <w:r>
+        <w:rPr>
+          <w:rFonts w:ascii="Times New Roman" w:hAnsi="Times New Roman" w:cs="Times New Roman"/>
+          <w:sz w:val="24"/>
+          <w:szCs w:val="24"/>
+        </w:rPr>
+        <w:t>All entries are classified to the following Taxonomy (</w:t>
       </w:r>
       <w:proofErr w:type="spellStart"/>
       <w:r>
@@ -4266,9 +4749,8 @@
           <w:rFonts w:ascii="Times New Roman" w:hAnsi="Times New Roman" w:cs="Times New Roman"/>
           <w:sz w:val="24"/>
           <w:szCs w:val="24"/>
-          <w:shd w:val="clear" w:color="auto" w:fill="FFFFFF"/>
-        </w:rPr>
-        <w:t>UniProt</w:t>
+        </w:rPr>
+        <w:t>Superkingdom</w:t>
       </w:r>
       <w:proofErr w:type="spellEnd"/>
       <w:r>
@@ -4276,10 +4758,56 @@
           <w:rFonts w:ascii="Times New Roman" w:hAnsi="Times New Roman" w:cs="Times New Roman"/>
           <w:sz w:val="24"/>
           <w:szCs w:val="24"/>
-          <w:shd w:val="clear" w:color="auto" w:fill="FFFFFF"/>
-        </w:rPr>
-        <w:t xml:space="preserve">. </w:t>
-      </w:r>
+        </w:rPr>
+        <w:t xml:space="preserve">): Archaea, Bacteria, </w:t>
+      </w:r>
+      <w:proofErr w:type="spellStart"/>
+      <w:r>
+        <w:rPr>
+          <w:rFonts w:ascii="Times New Roman" w:hAnsi="Times New Roman" w:cs="Times New Roman"/>
+          <w:sz w:val="24"/>
+          <w:szCs w:val="24"/>
+        </w:rPr>
+        <w:t>Eukaryota</w:t>
+      </w:r>
+      <w:proofErr w:type="spellEnd"/>
+      <w:r>
+        <w:rPr>
+          <w:rFonts w:ascii="Times New Roman" w:hAnsi="Times New Roman" w:cs="Times New Roman"/>
+          <w:sz w:val="24"/>
+          <w:szCs w:val="24"/>
+        </w:rPr>
+        <w:t xml:space="preserve"> and Viruses. These are indicated in the Taxonomy (OC) section, a subsection of the ‘Names and Taxonomy’. This contains the taxonomic hierarchal classification lineage of the source organism. Only the first listed classification, the </w:t>
+      </w:r>
+      <w:proofErr w:type="spellStart"/>
+      <w:r>
+        <w:rPr>
+          <w:rFonts w:ascii="Times New Roman" w:hAnsi="Times New Roman" w:cs="Times New Roman"/>
+          <w:sz w:val="24"/>
+          <w:szCs w:val="24"/>
+        </w:rPr>
+        <w:t>Superkingdom</w:t>
+      </w:r>
+      <w:proofErr w:type="spellEnd"/>
+      <w:r>
+        <w:rPr>
+          <w:rFonts w:ascii="Times New Roman" w:hAnsi="Times New Roman" w:cs="Times New Roman"/>
+          <w:sz w:val="24"/>
+          <w:szCs w:val="24"/>
+        </w:rPr>
+        <w:t>, in the hierarchy is being used as the keyword.</w:t>
+      </w:r>
+    </w:p>
+    <w:p>
+      <w:pPr>
+        <w:spacing w:line="480" w:lineRule="auto"/>
+        <w:ind w:firstLine="720"/>
+        <w:rPr>
+          <w:rFonts w:ascii="Times New Roman" w:hAnsi="Times New Roman" w:cs="Times New Roman"/>
+          <w:sz w:val="24"/>
+          <w:szCs w:val="24"/>
+        </w:rPr>
+      </w:pPr>
     </w:p>
     <w:p>
       <w:pPr>
@@ -4287,124 +4815,6 @@
         <w:spacing w:line="480" w:lineRule="auto"/>
       </w:pPr>
       <w:r>
-        <w:t xml:space="preserve">C. </w:t>
-      </w:r>
-      <w:r>
-        <w:tab/>
-      </w:r>
-      <w:r>
-        <w:t>Classification Based on Taxonomy</w:t>
-      </w:r>
-    </w:p>
-    <w:p>
-      <w:pPr>
-        <w:spacing w:line="480" w:lineRule="auto"/>
-        <w:ind w:firstLine="720"/>
-        <w:rPr>
-          <w:rFonts w:ascii="Times New Roman" w:hAnsi="Times New Roman" w:cs="Times New Roman"/>
-          <w:sz w:val="24"/>
-          <w:szCs w:val="24"/>
-        </w:rPr>
-      </w:pPr>
-      <w:r>
-        <w:rPr>
-          <w:rFonts w:ascii="Times New Roman" w:hAnsi="Times New Roman" w:cs="Times New Roman"/>
-          <w:sz w:val="24"/>
-          <w:szCs w:val="24"/>
-        </w:rPr>
-        <w:t>All entries are classified to the following Taxonomy (</w:t>
-      </w:r>
-      <w:proofErr w:type="spellStart"/>
-      <w:r>
-        <w:rPr>
-          <w:rFonts w:ascii="Times New Roman" w:hAnsi="Times New Roman" w:cs="Times New Roman"/>
-          <w:sz w:val="24"/>
-          <w:szCs w:val="24"/>
-        </w:rPr>
-        <w:t>Superkingdom</w:t>
-      </w:r>
-      <w:proofErr w:type="spellEnd"/>
-      <w:r>
-        <w:rPr>
-          <w:rFonts w:ascii="Times New Roman" w:hAnsi="Times New Roman" w:cs="Times New Roman"/>
-          <w:sz w:val="24"/>
-          <w:szCs w:val="24"/>
-        </w:rPr>
-        <w:t xml:space="preserve">): </w:t>
-      </w:r>
-      <w:proofErr w:type="spellStart"/>
-      <w:r>
-        <w:rPr>
-          <w:rFonts w:ascii="Times New Roman" w:hAnsi="Times New Roman" w:cs="Times New Roman"/>
-          <w:sz w:val="24"/>
-          <w:szCs w:val="24"/>
-        </w:rPr>
-        <w:t>Archaea</w:t>
-      </w:r>
-      <w:proofErr w:type="spellEnd"/>
-      <w:r>
-        <w:rPr>
-          <w:rFonts w:ascii="Times New Roman" w:hAnsi="Times New Roman" w:cs="Times New Roman"/>
-          <w:sz w:val="24"/>
-          <w:szCs w:val="24"/>
-        </w:rPr>
-        <w:t xml:space="preserve">, Bacteria, </w:t>
-      </w:r>
-      <w:proofErr w:type="spellStart"/>
-      <w:r>
-        <w:rPr>
-          <w:rFonts w:ascii="Times New Roman" w:hAnsi="Times New Roman" w:cs="Times New Roman"/>
-          <w:sz w:val="24"/>
-          <w:szCs w:val="24"/>
-        </w:rPr>
-        <w:t>Eukaryota</w:t>
-      </w:r>
-      <w:proofErr w:type="spellEnd"/>
-      <w:r>
-        <w:rPr>
-          <w:rFonts w:ascii="Times New Roman" w:hAnsi="Times New Roman" w:cs="Times New Roman"/>
-          <w:sz w:val="24"/>
-          <w:szCs w:val="24"/>
-        </w:rPr>
-        <w:t xml:space="preserve"> and Viruses. These are indicated in the Taxonomy (OC) section, a subsection of the ‘Names and Taxonomy’. This contains the taxonomic hierarchal classification lineage of the source organism. Only the first listed classification, the </w:t>
-      </w:r>
-      <w:proofErr w:type="spellStart"/>
-      <w:r>
-        <w:rPr>
-          <w:rFonts w:ascii="Times New Roman" w:hAnsi="Times New Roman" w:cs="Times New Roman"/>
-          <w:sz w:val="24"/>
-          <w:szCs w:val="24"/>
-        </w:rPr>
-        <w:t>Superkingdom</w:t>
-      </w:r>
-      <w:proofErr w:type="spellEnd"/>
-      <w:r>
-        <w:rPr>
-          <w:rFonts w:ascii="Times New Roman" w:hAnsi="Times New Roman" w:cs="Times New Roman"/>
-          <w:sz w:val="24"/>
-          <w:szCs w:val="24"/>
-        </w:rPr>
-        <w:t>, in the hierarchy is being used as the keyword.</w:t>
-      </w:r>
-    </w:p>
-    <w:p>
-      <w:pPr>
-        <w:spacing w:line="480" w:lineRule="auto"/>
-        <w:ind w:firstLine="720"/>
-        <w:rPr>
-          <w:rFonts w:ascii="Times New Roman" w:hAnsi="Times New Roman" w:cs="Times New Roman"/>
-          <w:sz w:val="24"/>
-          <w:szCs w:val="24"/>
-        </w:rPr>
-      </w:pPr>
-    </w:p>
-    <w:p>
-      <w:pPr>
-        <w:pStyle w:val="Heading2"/>
-        <w:spacing w:line="480" w:lineRule="auto"/>
-      </w:pPr>
-      <w:r>
-        <w:lastRenderedPageBreak/>
         <w:t xml:space="preserve">D. </w:t>
       </w:r>
       <w:r>
@@ -4539,7 +4949,35 @@
           <w:sz w:val="24"/>
           <w:szCs w:val="24"/>
         </w:rPr>
-        <w:t xml:space="preserve">’ keyword exists, a protein is classified as a </w:t>
+        <w:t xml:space="preserve">’ keyword exists, a protein is </w:t>
+      </w:r>
+      <w:r>
+        <w:rPr>
+          <w:rFonts w:ascii="Times New Roman" w:hAnsi="Times New Roman" w:cs="Times New Roman"/>
+          <w:sz w:val="24"/>
+          <w:szCs w:val="24"/>
+        </w:rPr>
+        <w:lastRenderedPageBreak/>
+        <w:t>classified as a Transmembrane protein. If not, a protein is classified as a Non-transmembrane protein.</w:t>
+      </w:r>
+    </w:p>
+    <w:p>
+      <w:pPr>
+        <w:spacing w:line="480" w:lineRule="auto"/>
+        <w:ind w:firstLine="720"/>
+        <w:rPr>
+          <w:rFonts w:ascii="Times New Roman" w:hAnsi="Times New Roman" w:cs="Times New Roman"/>
+          <w:sz w:val="24"/>
+          <w:szCs w:val="24"/>
+        </w:rPr>
+      </w:pPr>
+      <w:r>
+        <w:rPr>
+          <w:rFonts w:ascii="Times New Roman" w:hAnsi="Times New Roman" w:cs="Times New Roman"/>
+          <w:sz w:val="24"/>
+          <w:szCs w:val="24"/>
+        </w:rPr>
+        <w:t>For Transmembrane proteins, each of the sections have different uses as a keyword filter. In KW section, this would signify a Transmembrane entry. In FT section, the count of ‘</w:t>
       </w:r>
       <w:proofErr w:type="gramStart"/>
       <w:r>
@@ -4548,7 +4986,7 @@
           <w:sz w:val="24"/>
           <w:szCs w:val="24"/>
         </w:rPr>
-        <w:t>Transmembrane</w:t>
+        <w:t>TRANSMEM‘ keyword</w:t>
       </w:r>
       <w:proofErr w:type="gramEnd"/>
       <w:r>
@@ -4557,7 +4995,7 @@
           <w:sz w:val="24"/>
           <w:szCs w:val="24"/>
         </w:rPr>
-        <w:t xml:space="preserve"> protein. If not, a protein is classified as a Non-transmembrane protein.</w:t>
+        <w:t xml:space="preserve"> signifies a Single-pass or a Multi-pass membrane. In CC section, this signifies a more detailed classification of a Single-pass membrane protein. </w:t>
       </w:r>
     </w:p>
     <w:p>
@@ -4576,43 +5014,115 @@
           <w:sz w:val="24"/>
           <w:szCs w:val="24"/>
         </w:rPr>
-        <w:t xml:space="preserve">For Transmembrane proteins, each of the sections have different uses as a keyword filter. In KW section, this would signify a </w:t>
-      </w:r>
-      <w:proofErr w:type="gramStart"/>
-      <w:r>
-        <w:rPr>
-          <w:rFonts w:ascii="Times New Roman" w:hAnsi="Times New Roman" w:cs="Times New Roman"/>
-          <w:sz w:val="24"/>
-          <w:szCs w:val="24"/>
-        </w:rPr>
-        <w:t>Transmembrane</w:t>
-      </w:r>
-      <w:proofErr w:type="gramEnd"/>
-      <w:r>
-        <w:rPr>
-          <w:rFonts w:ascii="Times New Roman" w:hAnsi="Times New Roman" w:cs="Times New Roman"/>
-          <w:sz w:val="24"/>
-          <w:szCs w:val="24"/>
-        </w:rPr>
-        <w:t xml:space="preserve"> entry. In FT section, the count of </w:t>
-      </w:r>
-      <w:proofErr w:type="gramStart"/>
-      <w:r>
-        <w:rPr>
-          <w:rFonts w:ascii="Times New Roman" w:hAnsi="Times New Roman" w:cs="Times New Roman"/>
-          <w:sz w:val="24"/>
-          <w:szCs w:val="24"/>
-        </w:rPr>
-        <w:t>‘TRANSMEM‘ keyword</w:t>
-      </w:r>
-      <w:proofErr w:type="gramEnd"/>
-      <w:r>
-        <w:rPr>
-          <w:rFonts w:ascii="Times New Roman" w:hAnsi="Times New Roman" w:cs="Times New Roman"/>
-          <w:sz w:val="24"/>
-          <w:szCs w:val="24"/>
-        </w:rPr>
-        <w:t xml:space="preserve"> signifies a Single-pass or a Multi-pass membrane. In CC section, this signifies a more detailed classification of a Single-pass membrane protein. </w:t>
+        <w:t>The definition of a Single-pass membrane protein is a protein spanning the membrane once. These have terms on the CC section such as ‘Single-span’, ‘</w:t>
+      </w:r>
+      <w:proofErr w:type="spellStart"/>
+      <w:r>
+        <w:rPr>
+          <w:rFonts w:ascii="Times New Roman" w:hAnsi="Times New Roman" w:cs="Times New Roman"/>
+          <w:sz w:val="24"/>
+          <w:szCs w:val="24"/>
+        </w:rPr>
+        <w:t>Singlespan</w:t>
+      </w:r>
+      <w:proofErr w:type="spellEnd"/>
+      <w:r>
+        <w:rPr>
+          <w:rFonts w:ascii="Times New Roman" w:hAnsi="Times New Roman" w:cs="Times New Roman"/>
+          <w:sz w:val="24"/>
+          <w:szCs w:val="24"/>
+        </w:rPr>
+        <w:t>’, ‘Single-pass’ or ‘</w:t>
+      </w:r>
+      <w:proofErr w:type="spellStart"/>
+      <w:r>
+        <w:rPr>
+          <w:rFonts w:ascii="Times New Roman" w:hAnsi="Times New Roman" w:cs="Times New Roman"/>
+          <w:sz w:val="24"/>
+          <w:szCs w:val="24"/>
+        </w:rPr>
+        <w:t>Singlepass</w:t>
+      </w:r>
+      <w:proofErr w:type="spellEnd"/>
+      <w:r>
+        <w:rPr>
+          <w:rFonts w:ascii="Times New Roman" w:hAnsi="Times New Roman" w:cs="Times New Roman"/>
+          <w:sz w:val="24"/>
+          <w:szCs w:val="24"/>
+        </w:rPr>
+        <w:t>’. The definition of a Multi-pass membrane is a protein spanning the membrane more than once. It is based on its N-terminus and C-terminus. These have terms on the CC section such as ‘Multi span’, ‘</w:t>
+      </w:r>
+      <w:proofErr w:type="spellStart"/>
+      <w:r>
+        <w:rPr>
+          <w:rFonts w:ascii="Times New Roman" w:hAnsi="Times New Roman" w:cs="Times New Roman"/>
+          <w:sz w:val="24"/>
+          <w:szCs w:val="24"/>
+        </w:rPr>
+        <w:t>Multispan</w:t>
+      </w:r>
+      <w:proofErr w:type="spellEnd"/>
+      <w:r>
+        <w:rPr>
+          <w:rFonts w:ascii="Times New Roman" w:hAnsi="Times New Roman" w:cs="Times New Roman"/>
+          <w:sz w:val="24"/>
+          <w:szCs w:val="24"/>
+        </w:rPr>
+        <w:t>’, ‘</w:t>
+      </w:r>
+      <w:proofErr w:type="spellStart"/>
+      <w:r>
+        <w:rPr>
+          <w:rFonts w:ascii="Times New Roman" w:hAnsi="Times New Roman" w:cs="Times New Roman"/>
+          <w:sz w:val="24"/>
+          <w:szCs w:val="24"/>
+        </w:rPr>
+        <w:t>Multipass</w:t>
+      </w:r>
+      <w:proofErr w:type="spellEnd"/>
+      <w:r>
+        <w:rPr>
+          <w:rFonts w:ascii="Times New Roman" w:hAnsi="Times New Roman" w:cs="Times New Roman"/>
+          <w:sz w:val="24"/>
+          <w:szCs w:val="24"/>
+        </w:rPr>
+        <w:t>’, ‘Multi pass’, ‘</w:t>
+      </w:r>
+      <w:proofErr w:type="spellStart"/>
+      <w:r>
+        <w:rPr>
+          <w:rFonts w:ascii="Times New Roman" w:hAnsi="Times New Roman" w:cs="Times New Roman"/>
+          <w:sz w:val="24"/>
+          <w:szCs w:val="24"/>
+        </w:rPr>
+        <w:t>Multipass</w:t>
+      </w:r>
+      <w:proofErr w:type="spellEnd"/>
+      <w:r>
+        <w:rPr>
+          <w:rFonts w:ascii="Times New Roman" w:hAnsi="Times New Roman" w:cs="Times New Roman"/>
+          <w:sz w:val="24"/>
+          <w:szCs w:val="24"/>
+        </w:rPr>
+        <w:t>’ or ‘</w:t>
+      </w:r>
+      <w:proofErr w:type="spellStart"/>
+      <w:r>
+        <w:rPr>
+          <w:rFonts w:ascii="Times New Roman" w:hAnsi="Times New Roman" w:cs="Times New Roman"/>
+          <w:sz w:val="24"/>
+          <w:szCs w:val="24"/>
+        </w:rPr>
+        <w:t>Polytopic</w:t>
+      </w:r>
+      <w:proofErr w:type="spellEnd"/>
+      <w:r>
+        <w:rPr>
+          <w:rFonts w:ascii="Times New Roman" w:hAnsi="Times New Roman" w:cs="Times New Roman"/>
+          <w:sz w:val="24"/>
+          <w:szCs w:val="24"/>
+        </w:rPr>
+        <w:t xml:space="preserve"> membrane protein’. </w:t>
       </w:r>
     </w:p>
     <w:p>
@@ -4631,7 +5141,26 @@
           <w:sz w:val="24"/>
           <w:szCs w:val="24"/>
         </w:rPr>
-        <w:t>The definition of a Single-pass membrane protein is a protein spanning the membrane once. These have terms on the CC section such as ‘Single-span’, ‘</w:t>
+        <w:t>We already defined a single-pass membrane protein as a protein spanning the membrane once. Further breakdown of the classification of a single-pass membrane protein is based on its N-terminus and transmembrane domain location. These are classified to four types namely: ‘Single-pass Type I’, ‘Single-pass Type II’, ‘Single-pass Type III’, and ‘Single-pass Type IV’.</w:t>
+      </w:r>
+    </w:p>
+    <w:p>
+      <w:pPr>
+        <w:spacing w:line="480" w:lineRule="auto"/>
+        <w:ind w:firstLine="720"/>
+        <w:rPr>
+          <w:rFonts w:ascii="Times New Roman" w:hAnsi="Times New Roman" w:cs="Times New Roman"/>
+          <w:sz w:val="24"/>
+          <w:szCs w:val="24"/>
+        </w:rPr>
+      </w:pPr>
+      <w:r>
+        <w:rPr>
+          <w:rFonts w:ascii="Times New Roman" w:hAnsi="Times New Roman" w:cs="Times New Roman"/>
+          <w:sz w:val="24"/>
+          <w:szCs w:val="24"/>
+        </w:rPr>
+        <w:t xml:space="preserve">There are Multi-spanning entries having ‘Transmembrane’ keywords but don’t have FT TRANSMEM line in which contradicts our method of classifying a transmembrane protein. All Multi-spanning membrane proteins have transmembrane regions. It just happen, for beta-stranded transmembrane regions, these are not annotated. As explained by a curator of </w:t>
       </w:r>
       <w:proofErr w:type="spellStart"/>
       <w:r>
@@ -4640,7 +5169,7 @@
           <w:sz w:val="24"/>
           <w:szCs w:val="24"/>
         </w:rPr>
-        <w:t>Singlespan</w:t>
+        <w:t>UniProt</w:t>
       </w:r>
       <w:proofErr w:type="spellEnd"/>
       <w:r>
@@ -4649,7 +5178,7 @@
           <w:sz w:val="24"/>
           <w:szCs w:val="24"/>
         </w:rPr>
-        <w:t>’, ‘Single-pass’ or ‘</w:t>
+        <w:t xml:space="preserve">, Beta strand </w:t>
       </w:r>
       <w:proofErr w:type="spellStart"/>
       <w:r>
@@ -4658,7 +5187,7 @@
           <w:sz w:val="24"/>
           <w:szCs w:val="24"/>
         </w:rPr>
-        <w:t>Singlepass</w:t>
+        <w:t>transmembranes</w:t>
       </w:r>
       <w:proofErr w:type="spellEnd"/>
       <w:r>
@@ -4667,98 +5196,7 @@
           <w:sz w:val="24"/>
           <w:szCs w:val="24"/>
         </w:rPr>
-        <w:t>’. The definition of a Multi-pass membrane is a protein spanning the membrane more than once. It is based on its N-terminus and C-terminus. These have terms on the CC section such as ‘Multi span’, ‘</w:t>
-      </w:r>
-      <w:proofErr w:type="spellStart"/>
-      <w:r>
-        <w:rPr>
-          <w:rFonts w:ascii="Times New Roman" w:hAnsi="Times New Roman" w:cs="Times New Roman"/>
-          <w:sz w:val="24"/>
-          <w:szCs w:val="24"/>
-        </w:rPr>
-        <w:t>Multispan</w:t>
-      </w:r>
-      <w:proofErr w:type="spellEnd"/>
-      <w:r>
-        <w:rPr>
-          <w:rFonts w:ascii="Times New Roman" w:hAnsi="Times New Roman" w:cs="Times New Roman"/>
-          <w:sz w:val="24"/>
-          <w:szCs w:val="24"/>
-        </w:rPr>
-        <w:t>’, ‘</w:t>
-      </w:r>
-      <w:proofErr w:type="spellStart"/>
-      <w:r>
-        <w:rPr>
-          <w:rFonts w:ascii="Times New Roman" w:hAnsi="Times New Roman" w:cs="Times New Roman"/>
-          <w:sz w:val="24"/>
-          <w:szCs w:val="24"/>
-        </w:rPr>
-        <w:t>Multipass</w:t>
-      </w:r>
-      <w:proofErr w:type="spellEnd"/>
-      <w:r>
-        <w:rPr>
-          <w:rFonts w:ascii="Times New Roman" w:hAnsi="Times New Roman" w:cs="Times New Roman"/>
-          <w:sz w:val="24"/>
-          <w:szCs w:val="24"/>
-        </w:rPr>
-        <w:t>’, ‘Multi pass’, ‘</w:t>
-      </w:r>
-      <w:proofErr w:type="spellStart"/>
-      <w:r>
-        <w:rPr>
-          <w:rFonts w:ascii="Times New Roman" w:hAnsi="Times New Roman" w:cs="Times New Roman"/>
-          <w:sz w:val="24"/>
-          <w:szCs w:val="24"/>
-        </w:rPr>
-        <w:t>Multipass</w:t>
-      </w:r>
-      <w:proofErr w:type="spellEnd"/>
-      <w:r>
-        <w:rPr>
-          <w:rFonts w:ascii="Times New Roman" w:hAnsi="Times New Roman" w:cs="Times New Roman"/>
-          <w:sz w:val="24"/>
-          <w:szCs w:val="24"/>
-        </w:rPr>
-        <w:t>’ or ‘</w:t>
-      </w:r>
-      <w:proofErr w:type="spellStart"/>
-      <w:r>
-        <w:rPr>
-          <w:rFonts w:ascii="Times New Roman" w:hAnsi="Times New Roman" w:cs="Times New Roman"/>
-          <w:sz w:val="24"/>
-          <w:szCs w:val="24"/>
-        </w:rPr>
-        <w:t>Polytopic</w:t>
-      </w:r>
-      <w:proofErr w:type="spellEnd"/>
-      <w:r>
-        <w:rPr>
-          <w:rFonts w:ascii="Times New Roman" w:hAnsi="Times New Roman" w:cs="Times New Roman"/>
-          <w:sz w:val="24"/>
-          <w:szCs w:val="24"/>
-        </w:rPr>
-        <w:t xml:space="preserve"> membrane protein’. </w:t>
-      </w:r>
-    </w:p>
-    <w:p>
-      <w:pPr>
-        <w:spacing w:line="480" w:lineRule="auto"/>
-        <w:ind w:firstLine="720"/>
-        <w:rPr>
-          <w:rFonts w:ascii="Times New Roman" w:hAnsi="Times New Roman" w:cs="Times New Roman"/>
-          <w:sz w:val="24"/>
-          <w:szCs w:val="24"/>
-        </w:rPr>
-      </w:pPr>
-      <w:r>
-        <w:rPr>
-          <w:rFonts w:ascii="Times New Roman" w:hAnsi="Times New Roman" w:cs="Times New Roman"/>
-          <w:sz w:val="24"/>
-          <w:szCs w:val="24"/>
-        </w:rPr>
-        <w:t xml:space="preserve">We already defined a single-pass membrane protein as a protein spanning the membrane once. Further breakdown of the classification of a single-pass membrane protein is based on its N-terminus and transmembrane domain location. These are classified to four </w:t>
+        <w:t xml:space="preserve"> are found in the outer membranes of bacteria (both Gram negative and acid fats Gram positive) and etc. Such transmembrane domains are however not predicted by prediction programs such as TMHMM or ESKM. As a </w:t>
       </w:r>
       <w:r>
         <w:rPr>
@@ -4767,62 +5205,7 @@
           <w:szCs w:val="24"/>
         </w:rPr>
         <w:lastRenderedPageBreak/>
-        <w:t>types namely: ‘Single-pass Type I’, ‘Single-pass Type II’, ‘Single-pass Type III’, and ‘Single-pass Type IV’.</w:t>
-      </w:r>
-    </w:p>
-    <w:p>
-      <w:pPr>
-        <w:spacing w:line="480" w:lineRule="auto"/>
-        <w:ind w:firstLine="720"/>
-        <w:rPr>
-          <w:rFonts w:ascii="Times New Roman" w:hAnsi="Times New Roman" w:cs="Times New Roman"/>
-          <w:sz w:val="24"/>
-          <w:szCs w:val="24"/>
-        </w:rPr>
-      </w:pPr>
-      <w:r>
-        <w:rPr>
-          <w:rFonts w:ascii="Times New Roman" w:hAnsi="Times New Roman" w:cs="Times New Roman"/>
-          <w:sz w:val="24"/>
-          <w:szCs w:val="24"/>
-        </w:rPr>
-        <w:t xml:space="preserve">There are Multi-spanning entries having ‘Transmembrane’ keywords but don’t have FT TRANSMEM line in which contradicts our method of classifying a transmembrane protein. All Multi-spanning membrane proteins have transmembrane regions. It just happen, for beta-stranded transmembrane regions, these are not annotated. As explained by a curator of </w:t>
-      </w:r>
-      <w:proofErr w:type="spellStart"/>
-      <w:r>
-        <w:rPr>
-          <w:rFonts w:ascii="Times New Roman" w:hAnsi="Times New Roman" w:cs="Times New Roman"/>
-          <w:sz w:val="24"/>
-          <w:szCs w:val="24"/>
-        </w:rPr>
-        <w:t>UniProt</w:t>
-      </w:r>
-      <w:proofErr w:type="spellEnd"/>
-      <w:r>
-        <w:rPr>
-          <w:rFonts w:ascii="Times New Roman" w:hAnsi="Times New Roman" w:cs="Times New Roman"/>
-          <w:sz w:val="24"/>
-          <w:szCs w:val="24"/>
-        </w:rPr>
-        <w:t xml:space="preserve">, Beta strand </w:t>
-      </w:r>
-      <w:proofErr w:type="spellStart"/>
-      <w:r>
-        <w:rPr>
-          <w:rFonts w:ascii="Times New Roman" w:hAnsi="Times New Roman" w:cs="Times New Roman"/>
-          <w:sz w:val="24"/>
-          <w:szCs w:val="24"/>
-        </w:rPr>
-        <w:t>transmembranes</w:t>
-      </w:r>
-      <w:proofErr w:type="spellEnd"/>
-      <w:r>
-        <w:rPr>
-          <w:rFonts w:ascii="Times New Roman" w:hAnsi="Times New Roman" w:cs="Times New Roman"/>
-          <w:sz w:val="24"/>
-          <w:szCs w:val="24"/>
-        </w:rPr>
-        <w:t xml:space="preserve"> are found in the outer membranes of bacteria (both Gram negative and acid fats Gram positive) and etc. Such transmembrane domains are however not predicted by prediction programs such as TMHMM or ESKM. As a consequence, such entries frequently have no FT TRANSMEM line, although they contain the ‘Transmembrane’ keywords in KW section. </w:t>
+        <w:t xml:space="preserve">consequence, such entries frequently have no FT TRANSMEM line, although they contain the ‘Transmembrane’ keywords in KW section. </w:t>
       </w:r>
     </w:p>
     <w:p>
@@ -5026,11 +5409,8 @@
         <w:spacing w:line="480" w:lineRule="auto"/>
       </w:pPr>
       <w:r>
-        <w:lastRenderedPageBreak/>
         <w:t>Choosing of a Redundancy Program</w:t>
       </w:r>
-      <w:bookmarkStart w:id="0" w:name="_GoBack"/>
-      <w:bookmarkEnd w:id="0"/>
     </w:p>
     <w:p>
       <w:pPr>
@@ -5130,27 +5510,19 @@
           <w:sz w:val="24"/>
           <w:szCs w:val="24"/>
         </w:rPr>
-        <w:t xml:space="preserve">, </w:t>
-      </w:r>
+        <w:t>, ‘</w:t>
+      </w:r>
+      <w:proofErr w:type="spellStart"/>
+      <w:r>
+        <w:rPr>
+          <w:rFonts w:ascii="Times New Roman" w:hAnsi="Times New Roman" w:cs="Times New Roman"/>
+          <w:sz w:val="24"/>
+          <w:szCs w:val="24"/>
+        </w:rPr>
+        <w:t>SkipRedundant</w:t>
+      </w:r>
+      <w:proofErr w:type="spellEnd"/>
       <w:proofErr w:type="gramStart"/>
-      <w:r>
-        <w:rPr>
-          <w:rFonts w:ascii="Times New Roman" w:hAnsi="Times New Roman" w:cs="Times New Roman"/>
-          <w:sz w:val="24"/>
-          <w:szCs w:val="24"/>
-        </w:rPr>
-        <w:t>‘</w:t>
-      </w:r>
-      <w:proofErr w:type="spellStart"/>
-      <w:r>
-        <w:rPr>
-          <w:rFonts w:ascii="Times New Roman" w:hAnsi="Times New Roman" w:cs="Times New Roman"/>
-          <w:sz w:val="24"/>
-          <w:szCs w:val="24"/>
-        </w:rPr>
-        <w:t>SkipRedundant</w:t>
-      </w:r>
-      <w:proofErr w:type="spellEnd"/>
       <w:r>
         <w:rPr>
           <w:rFonts w:ascii="Times New Roman" w:hAnsi="Times New Roman" w:cs="Times New Roman"/>
@@ -5331,7 +5703,16 @@
           <w:sz w:val="24"/>
           <w:szCs w:val="24"/>
         </w:rPr>
-        <w:t xml:space="preserve"> other four programs is that it is an open source software and the sequence percentage identity or similarity can range from 0 to 1.</w:t>
+        <w:t xml:space="preserve"> other </w:t>
+      </w:r>
+      <w:r>
+        <w:rPr>
+          <w:rFonts w:ascii="Times New Roman" w:hAnsi="Times New Roman" w:cs="Times New Roman"/>
+          <w:sz w:val="24"/>
+          <w:szCs w:val="24"/>
+        </w:rPr>
+        <w:lastRenderedPageBreak/>
+        <w:t>four programs is that it is an open source software and the sequence percentage identity or similarity can range from 0 to 1.</w:t>
       </w:r>
     </w:p>
     <w:p/>
@@ -5353,7 +5734,6 @@
         <w:pStyle w:val="Jeckaywithline"/>
       </w:pPr>
       <w:r>
-        <w:lastRenderedPageBreak/>
         <w:t>References</w:t>
       </w:r>
     </w:p>
@@ -5461,18 +5841,8 @@
           <w:sz w:val="24"/>
           <w:szCs w:val="24"/>
         </w:rPr>
-        <w:t>[Online] [Accessed May 16, 2016</w:t>
-      </w:r>
-      <w:proofErr w:type="gramStart"/>
-      <w:r>
-        <w:rPr>
-          <w:rFonts w:ascii="Times New Roman" w:hAnsi="Times New Roman" w:cs="Times New Roman"/>
-          <w:sz w:val="24"/>
-          <w:szCs w:val="24"/>
-        </w:rPr>
-        <w:t>]</w:t>
-      </w:r>
-      <w:proofErr w:type="gramEnd"/>
+        <w:t>[Online] [Accessed May 16, 2016]</w:t>
+      </w:r>
       <w:r>
         <w:rPr>
           <w:rFonts w:ascii="Times New Roman" w:hAnsi="Times New Roman" w:cs="Times New Roman"/>
@@ -5529,7 +5899,6 @@
         </w:rPr>
         <w:tab/>
       </w:r>
-      <w:proofErr w:type="spellStart"/>
       <w:r>
         <w:rPr>
           <w:rFonts w:ascii="Times New Roman" w:eastAsia="Times New Roman" w:hAnsi="Times New Roman" w:cs="Times New Roman"/>
@@ -5537,17 +5906,7 @@
           <w:szCs w:val="24"/>
           <w:lang w:eastAsia="en-PH"/>
         </w:rPr>
-        <w:t>Alberts</w:t>
-      </w:r>
-      <w:proofErr w:type="spellEnd"/>
-      <w:r>
-        <w:rPr>
-          <w:rFonts w:ascii="Times New Roman" w:eastAsia="Times New Roman" w:hAnsi="Times New Roman" w:cs="Times New Roman"/>
-          <w:sz w:val="24"/>
-          <w:szCs w:val="24"/>
-          <w:lang w:eastAsia="en-PH"/>
-        </w:rPr>
-        <w:t xml:space="preserve"> B, Johnson A, Lewis J, et al. Molecular Biology of the Cell. 4</w:t>
+        <w:t>Alberts B, Johnson A, Lewis J, et al. Molecular Biology of the Cell. 4</w:t>
       </w:r>
       <w:r>
         <w:rPr>
@@ -5568,7 +5927,6 @@
         </w:rPr>
         <w:t xml:space="preserve"> Edition. </w:t>
       </w:r>
-      <w:proofErr w:type="spellStart"/>
       <w:r>
         <w:rPr>
           <w:rFonts w:ascii="Times New Roman" w:eastAsia="Times New Roman" w:hAnsi="Times New Roman" w:cs="Times New Roman"/>
@@ -5577,18 +5935,7 @@
           <w:szCs w:val="24"/>
           <w:lang w:eastAsia="en-PH"/>
         </w:rPr>
-        <w:t>Analyzing</w:t>
-      </w:r>
-      <w:proofErr w:type="spellEnd"/>
-      <w:r>
-        <w:rPr>
-          <w:rFonts w:ascii="Times New Roman" w:eastAsia="Times New Roman" w:hAnsi="Times New Roman" w:cs="Times New Roman"/>
-          <w:i/>
-          <w:sz w:val="24"/>
-          <w:szCs w:val="24"/>
-          <w:lang w:eastAsia="en-PH"/>
-        </w:rPr>
-        <w:t xml:space="preserve"> Protein Structure and Function. </w:t>
+        <w:t xml:space="preserve">Analyzing Protein Structure and Function. </w:t>
       </w:r>
       <w:r>
         <w:rPr>
@@ -5639,6 +5986,7 @@
           <w:szCs w:val="24"/>
           <w:lang w:eastAsia="en-PH"/>
         </w:rPr>
+        <w:lastRenderedPageBreak/>
         <w:t>&lt;</w:t>
       </w:r>
       <w:r>
@@ -6038,7 +6386,7 @@
           <w:szCs w:val="24"/>
           <w:shd w:val="clear" w:color="auto" w:fill="FFFFFF"/>
         </w:rPr>
-        <w:t xml:space="preserve"> J. B., </w:t>
+        <w:t xml:space="preserve"> J. B., Capel M., Chance M. R., </w:t>
       </w:r>
       <w:proofErr w:type="spellStart"/>
       <w:r>
@@ -6048,7 +6396,7 @@
           <w:szCs w:val="24"/>
           <w:shd w:val="clear" w:color="auto" w:fill="FFFFFF"/>
         </w:rPr>
-        <w:t>Capel</w:t>
+        <w:t>Gaasterland</w:t>
       </w:r>
       <w:proofErr w:type="spellEnd"/>
       <w:r>
@@ -6058,7 +6406,7 @@
           <w:szCs w:val="24"/>
           <w:shd w:val="clear" w:color="auto" w:fill="FFFFFF"/>
         </w:rPr>
-        <w:t xml:space="preserve"> M., Chance M. R., </w:t>
+        <w:t xml:space="preserve"> T., Lin D., </w:t>
       </w:r>
       <w:proofErr w:type="spellStart"/>
       <w:r>
@@ -6068,7 +6416,7 @@
           <w:szCs w:val="24"/>
           <w:shd w:val="clear" w:color="auto" w:fill="FFFFFF"/>
         </w:rPr>
-        <w:t>Gaasterland</w:t>
+        <w:t>Sali</w:t>
       </w:r>
       <w:proofErr w:type="spellEnd"/>
       <w:r>
@@ -6078,7 +6426,7 @@
           <w:szCs w:val="24"/>
           <w:shd w:val="clear" w:color="auto" w:fill="FFFFFF"/>
         </w:rPr>
-        <w:t xml:space="preserve"> T., Lin D., </w:t>
+        <w:t xml:space="preserve"> A., Studier F. W., </w:t>
       </w:r>
       <w:proofErr w:type="spellStart"/>
       <w:r>
@@ -6088,7 +6436,7 @@
           <w:szCs w:val="24"/>
           <w:shd w:val="clear" w:color="auto" w:fill="FFFFFF"/>
         </w:rPr>
-        <w:t>Sali</w:t>
+        <w:t>Swaminathan</w:t>
       </w:r>
       <w:proofErr w:type="spellEnd"/>
       <w:r>
@@ -6098,7 +6446,108 @@
           <w:szCs w:val="24"/>
           <w:shd w:val="clear" w:color="auto" w:fill="FFFFFF"/>
         </w:rPr>
-        <w:t xml:space="preserve"> A., Studier F. W., </w:t>
+        <w:t xml:space="preserve"> S. Structural genomics: beyond the Human Genome Project.</w:t>
+      </w:r>
+      <w:r>
+        <w:rPr>
+          <w:rStyle w:val="apple-converted-space"/>
+          <w:rFonts w:ascii="Times New Roman" w:hAnsi="Times New Roman" w:cs="Times New Roman"/>
+          <w:sz w:val="24"/>
+          <w:szCs w:val="24"/>
+          <w:shd w:val="clear" w:color="auto" w:fill="FFFFFF"/>
+        </w:rPr>
+        <w:t> </w:t>
+      </w:r>
+      <w:r>
+        <w:rPr>
+          <w:rStyle w:val="ref-journal"/>
+          <w:rFonts w:ascii="Times New Roman" w:hAnsi="Times New Roman" w:cs="Times New Roman"/>
+          <w:sz w:val="24"/>
+          <w:szCs w:val="24"/>
+          <w:shd w:val="clear" w:color="auto" w:fill="FFFFFF"/>
+        </w:rPr>
+        <w:t>Nat. Genet.</w:t>
+      </w:r>
+      <w:r>
+        <w:rPr>
+          <w:rStyle w:val="apple-converted-space"/>
+          <w:rFonts w:ascii="Times New Roman" w:hAnsi="Times New Roman" w:cs="Times New Roman"/>
+          <w:sz w:val="24"/>
+          <w:szCs w:val="24"/>
+          <w:shd w:val="clear" w:color="auto" w:fill="FFFFFF"/>
+        </w:rPr>
+        <w:t> </w:t>
+      </w:r>
+      <w:proofErr w:type="gramStart"/>
+      <w:r>
+        <w:rPr>
+          <w:rFonts w:ascii="Times New Roman" w:hAnsi="Times New Roman" w:cs="Times New Roman"/>
+          <w:sz w:val="24"/>
+          <w:szCs w:val="24"/>
+          <w:shd w:val="clear" w:color="auto" w:fill="FFFFFF"/>
+        </w:rPr>
+        <w:t>1999;</w:t>
+      </w:r>
+      <w:r>
+        <w:rPr>
+          <w:rStyle w:val="ref-vol"/>
+          <w:rFonts w:ascii="Times New Roman" w:hAnsi="Times New Roman" w:cs="Times New Roman"/>
+          <w:sz w:val="24"/>
+          <w:szCs w:val="24"/>
+          <w:shd w:val="clear" w:color="auto" w:fill="FFFFFF"/>
+        </w:rPr>
+        <w:t>23</w:t>
+      </w:r>
+      <w:r>
+        <w:rPr>
+          <w:rFonts w:ascii="Times New Roman" w:hAnsi="Times New Roman" w:cs="Times New Roman"/>
+          <w:sz w:val="24"/>
+          <w:szCs w:val="24"/>
+          <w:shd w:val="clear" w:color="auto" w:fill="FFFFFF"/>
+        </w:rPr>
+        <w:t>:151</w:t>
+      </w:r>
+      <w:proofErr w:type="gramEnd"/>
+      <w:r>
+        <w:rPr>
+          <w:rFonts w:ascii="Times New Roman" w:hAnsi="Times New Roman" w:cs="Times New Roman"/>
+          <w:sz w:val="24"/>
+          <w:szCs w:val="24"/>
+          <w:shd w:val="clear" w:color="auto" w:fill="FFFFFF"/>
+        </w:rPr>
+        <w:t>–157</w:t>
+      </w:r>
+    </w:p>
+    <w:p>
+      <w:pPr>
+        <w:pStyle w:val="NoSpacing"/>
+        <w:spacing w:line="480" w:lineRule="auto"/>
+        <w:ind w:left="1410" w:hanging="690"/>
+        <w:rPr>
+          <w:rStyle w:val="apple-converted-space"/>
+          <w:rFonts w:ascii="Times New Roman" w:hAnsi="Times New Roman" w:cs="Times New Roman"/>
+          <w:sz w:val="24"/>
+          <w:szCs w:val="24"/>
+          <w:shd w:val="clear" w:color="auto" w:fill="FFFFFF"/>
+        </w:rPr>
+      </w:pPr>
+      <w:r>
+        <w:rPr>
+          <w:rFonts w:ascii="Times New Roman" w:hAnsi="Times New Roman" w:cs="Times New Roman"/>
+          <w:sz w:val="24"/>
+          <w:szCs w:val="24"/>
+          <w:shd w:val="clear" w:color="auto" w:fill="FFFFFF"/>
+        </w:rPr>
+        <w:t>[8]</w:t>
+      </w:r>
+      <w:r>
+        <w:rPr>
+          <w:rFonts w:ascii="Times New Roman" w:hAnsi="Times New Roman" w:cs="Times New Roman"/>
+          <w:sz w:val="24"/>
+          <w:szCs w:val="24"/>
+          <w:shd w:val="clear" w:color="auto" w:fill="FFFFFF"/>
+        </w:rPr>
+        <w:tab/>
       </w:r>
       <w:proofErr w:type="spellStart"/>
       <w:r>
@@ -6108,7 +6557,7 @@
           <w:szCs w:val="24"/>
           <w:shd w:val="clear" w:color="auto" w:fill="FFFFFF"/>
         </w:rPr>
-        <w:t>Swaminathan</w:t>
+        <w:t>Galperin</w:t>
       </w:r>
       <w:proofErr w:type="spellEnd"/>
       <w:r>
@@ -6118,7 +6567,7 @@
           <w:szCs w:val="24"/>
           <w:shd w:val="clear" w:color="auto" w:fill="FFFFFF"/>
         </w:rPr>
-        <w:t xml:space="preserve"> S. Structural genomics: beyond the Human Genome Project.</w:t>
+        <w:t xml:space="preserve"> M. Y. The Molecular Biology Database Collection: 2006 update.</w:t>
       </w:r>
       <w:r>
         <w:rPr>
@@ -6130,6 +6579,7 @@
         </w:rPr>
         <w:t> </w:t>
       </w:r>
+      <w:proofErr w:type="spellStart"/>
       <w:r>
         <w:rPr>
           <w:rStyle w:val="ref-journal"/>
@@ -6138,7 +6588,57 @@
           <w:szCs w:val="24"/>
           <w:shd w:val="clear" w:color="auto" w:fill="FFFFFF"/>
         </w:rPr>
-        <w:t>Nat. Genet.</w:t>
+        <w:t>Nucl</w:t>
+      </w:r>
+      <w:proofErr w:type="spellEnd"/>
+      <w:r>
+        <w:rPr>
+          <w:rStyle w:val="ref-journal"/>
+          <w:rFonts w:ascii="Times New Roman" w:hAnsi="Times New Roman" w:cs="Times New Roman"/>
+          <w:sz w:val="24"/>
+          <w:szCs w:val="24"/>
+          <w:shd w:val="clear" w:color="auto" w:fill="FFFFFF"/>
+        </w:rPr>
+        <w:t>. Acids Res.</w:t>
+      </w:r>
+      <w:r>
+        <w:rPr>
+          <w:rFonts w:ascii="Times New Roman" w:hAnsi="Times New Roman" w:cs="Times New Roman"/>
+          <w:sz w:val="24"/>
+          <w:szCs w:val="24"/>
+          <w:shd w:val="clear" w:color="auto" w:fill="FFFFFF"/>
+        </w:rPr>
+        <w:t>2006;</w:t>
+      </w:r>
+      <w:proofErr w:type="gramStart"/>
+      <w:r>
+        <w:rPr>
+          <w:rStyle w:val="ref-vol"/>
+          <w:rFonts w:ascii="Times New Roman" w:hAnsi="Times New Roman" w:cs="Times New Roman"/>
+          <w:sz w:val="24"/>
+          <w:szCs w:val="24"/>
+          <w:shd w:val="clear" w:color="auto" w:fill="FFFFFF"/>
+        </w:rPr>
+        <w:t>34</w:t>
+      </w:r>
+      <w:r>
+        <w:rPr>
+          <w:rFonts w:ascii="Times New Roman" w:hAnsi="Times New Roman" w:cs="Times New Roman"/>
+          <w:sz w:val="24"/>
+          <w:szCs w:val="24"/>
+          <w:shd w:val="clear" w:color="auto" w:fill="FFFFFF"/>
+        </w:rPr>
+        <w:t>:D</w:t>
+      </w:r>
+      <w:proofErr w:type="gramEnd"/>
+      <w:r>
+        <w:rPr>
+          <w:rFonts w:ascii="Times New Roman" w:hAnsi="Times New Roman" w:cs="Times New Roman"/>
+          <w:sz w:val="24"/>
+          <w:szCs w:val="24"/>
+          <w:shd w:val="clear" w:color="auto" w:fill="FFFFFF"/>
+        </w:rPr>
+        <w:t>3–D5.</w:t>
       </w:r>
       <w:r>
         <w:rPr>
@@ -6150,14 +6650,109 @@
         </w:rPr>
         <w:t> </w:t>
       </w:r>
-      <w:r>
-        <w:rPr>
-          <w:rFonts w:ascii="Times New Roman" w:hAnsi="Times New Roman" w:cs="Times New Roman"/>
-          <w:sz w:val="24"/>
-          <w:szCs w:val="24"/>
-          <w:shd w:val="clear" w:color="auto" w:fill="FFFFFF"/>
-        </w:rPr>
-        <w:t>1999</w:t>
+    </w:p>
+    <w:p>
+      <w:pPr>
+        <w:pStyle w:val="NoSpacing"/>
+        <w:spacing w:line="480" w:lineRule="auto"/>
+        <w:ind w:left="1410"/>
+        <w:rPr>
+          <w:rFonts w:ascii="Times New Roman" w:hAnsi="Times New Roman" w:cs="Times New Roman"/>
+          <w:sz w:val="24"/>
+          <w:szCs w:val="24"/>
+          <w:shd w:val="clear" w:color="auto" w:fill="FFFFFF"/>
+        </w:rPr>
+      </w:pPr>
+      <w:r>
+        <w:rPr>
+          <w:rFonts w:ascii="Times New Roman" w:hAnsi="Times New Roman" w:cs="Times New Roman"/>
+          <w:sz w:val="24"/>
+          <w:szCs w:val="24"/>
+          <w:shd w:val="clear" w:color="auto" w:fill="FFFFFF"/>
+        </w:rPr>
+        <w:t>http://www.ncbi.nlm.nih.gov/pmc/articles/PMC1347524/</w:t>
+      </w:r>
+    </w:p>
+    <w:p>
+      <w:pPr>
+        <w:pStyle w:val="NoSpacing"/>
+        <w:spacing w:line="480" w:lineRule="auto"/>
+        <w:ind w:left="1410" w:hanging="690"/>
+        <w:rPr>
+          <w:rFonts w:ascii="Times New Roman" w:hAnsi="Times New Roman" w:cs="Times New Roman"/>
+          <w:sz w:val="24"/>
+          <w:szCs w:val="24"/>
+          <w:shd w:val="clear" w:color="auto" w:fill="FFFFFF"/>
+        </w:rPr>
+      </w:pPr>
+      <w:r>
+        <w:rPr>
+          <w:rFonts w:ascii="Times New Roman" w:hAnsi="Times New Roman" w:cs="Times New Roman"/>
+          <w:sz w:val="24"/>
+          <w:szCs w:val="24"/>
+          <w:shd w:val="clear" w:color="auto" w:fill="FFFFFF"/>
+        </w:rPr>
+        <w:t xml:space="preserve">[9] </w:t>
+      </w:r>
+      <w:r>
+        <w:rPr>
+          <w:rFonts w:ascii="Times New Roman" w:hAnsi="Times New Roman" w:cs="Times New Roman"/>
+          <w:sz w:val="24"/>
+          <w:szCs w:val="24"/>
+          <w:shd w:val="clear" w:color="auto" w:fill="FFFFFF"/>
+        </w:rPr>
+        <w:tab/>
+        <w:t xml:space="preserve">Luscombe N.M., </w:t>
+      </w:r>
+      <w:proofErr w:type="spellStart"/>
+      <w:r>
+        <w:rPr>
+          <w:rFonts w:ascii="Times New Roman" w:hAnsi="Times New Roman" w:cs="Times New Roman"/>
+          <w:sz w:val="24"/>
+          <w:szCs w:val="24"/>
+          <w:shd w:val="clear" w:color="auto" w:fill="FFFFFF"/>
+        </w:rPr>
+        <w:t>Greenbaum</w:t>
+      </w:r>
+      <w:proofErr w:type="spellEnd"/>
+      <w:r>
+        <w:rPr>
+          <w:rFonts w:ascii="Times New Roman" w:hAnsi="Times New Roman" w:cs="Times New Roman"/>
+          <w:sz w:val="24"/>
+          <w:szCs w:val="24"/>
+          <w:shd w:val="clear" w:color="auto" w:fill="FFFFFF"/>
+        </w:rPr>
+        <w:t xml:space="preserve"> D., Gerstein M. What is Bioinformatics? A proposed definition and overview of the field.</w:t>
+      </w:r>
+      <w:r>
+        <w:rPr>
+          <w:rStyle w:val="apple-converted-space"/>
+          <w:rFonts w:ascii="Times New Roman" w:hAnsi="Times New Roman" w:cs="Times New Roman"/>
+          <w:sz w:val="24"/>
+          <w:szCs w:val="24"/>
+          <w:shd w:val="clear" w:color="auto" w:fill="FFFFFF"/>
+        </w:rPr>
+        <w:t> </w:t>
+      </w:r>
+      <w:r>
+        <w:rPr>
+          <w:rStyle w:val="ref-journal"/>
+          <w:rFonts w:ascii="Times New Roman" w:hAnsi="Times New Roman" w:cs="Times New Roman"/>
+          <w:sz w:val="24"/>
+          <w:szCs w:val="24"/>
+          <w:shd w:val="clear" w:color="auto" w:fill="FFFFFF"/>
+        </w:rPr>
+        <w:t>Method Inform. Med.</w:t>
+      </w:r>
+      <w:r>
+        <w:rPr>
+          <w:rStyle w:val="apple-converted-space"/>
+          <w:rFonts w:ascii="Times New Roman" w:hAnsi="Times New Roman" w:cs="Times New Roman"/>
+          <w:sz w:val="24"/>
+          <w:szCs w:val="24"/>
+          <w:shd w:val="clear" w:color="auto" w:fill="FFFFFF"/>
+        </w:rPr>
+        <w:t> </w:t>
       </w:r>
       <w:proofErr w:type="gramStart"/>
       <w:r>
@@ -6167,7 +6762,7 @@
           <w:szCs w:val="24"/>
           <w:shd w:val="clear" w:color="auto" w:fill="FFFFFF"/>
         </w:rPr>
-        <w:t>;</w:t>
+        <w:t>2001;</w:t>
       </w:r>
       <w:r>
         <w:rPr>
@@ -6177,16 +6772,16 @@
           <w:szCs w:val="24"/>
           <w:shd w:val="clear" w:color="auto" w:fill="FFFFFF"/>
         </w:rPr>
-        <w:t>23</w:t>
-      </w:r>
-      <w:r>
-        <w:rPr>
-          <w:rFonts w:ascii="Times New Roman" w:hAnsi="Times New Roman" w:cs="Times New Roman"/>
-          <w:sz w:val="24"/>
-          <w:szCs w:val="24"/>
-          <w:shd w:val="clear" w:color="auto" w:fill="FFFFFF"/>
-        </w:rPr>
-        <w:t>:151</w:t>
+        <w:t>40</w:t>
+      </w:r>
+      <w:r>
+        <w:rPr>
+          <w:rFonts w:ascii="Times New Roman" w:hAnsi="Times New Roman" w:cs="Times New Roman"/>
+          <w:sz w:val="24"/>
+          <w:szCs w:val="24"/>
+          <w:shd w:val="clear" w:color="auto" w:fill="FFFFFF"/>
+        </w:rPr>
+        <w:t>:346</w:t>
       </w:r>
       <w:proofErr w:type="gramEnd"/>
       <w:r>
@@ -6196,7 +6791,7 @@
           <w:szCs w:val="24"/>
           <w:shd w:val="clear" w:color="auto" w:fill="FFFFFF"/>
         </w:rPr>
-        <w:t>–157</w:t>
+        <w:t>–358.</w:t>
       </w:r>
     </w:p>
     <w:p>
@@ -6218,8 +6813,7 @@
           <w:szCs w:val="24"/>
           <w:shd w:val="clear" w:color="auto" w:fill="FFFFFF"/>
         </w:rPr>
-        <w:lastRenderedPageBreak/>
-        <w:t>[8]</w:t>
+        <w:t xml:space="preserve">[10] </w:t>
       </w:r>
       <w:r>
         <w:rPr>
@@ -6238,7 +6832,7 @@
           <w:szCs w:val="24"/>
           <w:shd w:val="clear" w:color="auto" w:fill="FFFFFF"/>
         </w:rPr>
-        <w:t>Galperin</w:t>
+        <w:t>Ouzonis</w:t>
       </w:r>
       <w:proofErr w:type="spellEnd"/>
       <w:r>
@@ -6248,7 +6842,17 @@
           <w:szCs w:val="24"/>
           <w:shd w:val="clear" w:color="auto" w:fill="FFFFFF"/>
         </w:rPr>
-        <w:t xml:space="preserve"> M. Y. The Molecular Biology Database Collection: 2006 update.</w:t>
+        <w:t xml:space="preserve"> C. A., Valencia A. Early bioinformatics: the birth of a discipline – a personal view. </w:t>
+      </w:r>
+      <w:r>
+        <w:rPr>
+          <w:rStyle w:val="ref-journal"/>
+          <w:rFonts w:ascii="Times New Roman" w:hAnsi="Times New Roman" w:cs="Times New Roman"/>
+          <w:sz w:val="24"/>
+          <w:szCs w:val="24"/>
+          <w:shd w:val="clear" w:color="auto" w:fill="FFFFFF"/>
+        </w:rPr>
+        <w:t>Bioinformatics.</w:t>
       </w:r>
       <w:r>
         <w:rPr>
@@ -6260,37 +6864,6 @@
         </w:rPr>
         <w:t> </w:t>
       </w:r>
-      <w:proofErr w:type="spellStart"/>
-      <w:r>
-        <w:rPr>
-          <w:rStyle w:val="ref-journal"/>
-          <w:rFonts w:ascii="Times New Roman" w:hAnsi="Times New Roman" w:cs="Times New Roman"/>
-          <w:sz w:val="24"/>
-          <w:szCs w:val="24"/>
-          <w:shd w:val="clear" w:color="auto" w:fill="FFFFFF"/>
-        </w:rPr>
-        <w:t>Nucl</w:t>
-      </w:r>
-      <w:proofErr w:type="spellEnd"/>
-      <w:r>
-        <w:rPr>
-          <w:rStyle w:val="ref-journal"/>
-          <w:rFonts w:ascii="Times New Roman" w:hAnsi="Times New Roman" w:cs="Times New Roman"/>
-          <w:sz w:val="24"/>
-          <w:szCs w:val="24"/>
-          <w:shd w:val="clear" w:color="auto" w:fill="FFFFFF"/>
-        </w:rPr>
-        <w:t>. Acids Res.</w:t>
-      </w:r>
-      <w:r>
-        <w:rPr>
-          <w:rFonts w:ascii="Times New Roman" w:hAnsi="Times New Roman" w:cs="Times New Roman"/>
-          <w:sz w:val="24"/>
-          <w:szCs w:val="24"/>
-          <w:shd w:val="clear" w:color="auto" w:fill="FFFFFF"/>
-        </w:rPr>
-        <w:t>2006</w:t>
-      </w:r>
       <w:proofErr w:type="gramStart"/>
       <w:r>
         <w:rPr>
@@ -6299,285 +6872,7 @@
           <w:szCs w:val="24"/>
           <w:shd w:val="clear" w:color="auto" w:fill="FFFFFF"/>
         </w:rPr>
-        <w:t>;</w:t>
-      </w:r>
-      <w:r>
-        <w:rPr>
-          <w:rStyle w:val="ref-vol"/>
-          <w:rFonts w:ascii="Times New Roman" w:hAnsi="Times New Roman" w:cs="Times New Roman"/>
-          <w:sz w:val="24"/>
-          <w:szCs w:val="24"/>
-          <w:shd w:val="clear" w:color="auto" w:fill="FFFFFF"/>
-        </w:rPr>
-        <w:t>34</w:t>
-      </w:r>
-      <w:r>
-        <w:rPr>
-          <w:rFonts w:ascii="Times New Roman" w:hAnsi="Times New Roman" w:cs="Times New Roman"/>
-          <w:sz w:val="24"/>
-          <w:szCs w:val="24"/>
-          <w:shd w:val="clear" w:color="auto" w:fill="FFFFFF"/>
-        </w:rPr>
-        <w:t>:D3</w:t>
-      </w:r>
-      <w:proofErr w:type="gramEnd"/>
-      <w:r>
-        <w:rPr>
-          <w:rFonts w:ascii="Times New Roman" w:hAnsi="Times New Roman" w:cs="Times New Roman"/>
-          <w:sz w:val="24"/>
-          <w:szCs w:val="24"/>
-          <w:shd w:val="clear" w:color="auto" w:fill="FFFFFF"/>
-        </w:rPr>
-        <w:t>–D5.</w:t>
-      </w:r>
-      <w:r>
-        <w:rPr>
-          <w:rStyle w:val="apple-converted-space"/>
-          <w:rFonts w:ascii="Times New Roman" w:hAnsi="Times New Roman" w:cs="Times New Roman"/>
-          <w:sz w:val="24"/>
-          <w:szCs w:val="24"/>
-          <w:shd w:val="clear" w:color="auto" w:fill="FFFFFF"/>
-        </w:rPr>
-        <w:t> </w:t>
-      </w:r>
-    </w:p>
-    <w:p>
-      <w:pPr>
-        <w:pStyle w:val="NoSpacing"/>
-        <w:spacing w:line="480" w:lineRule="auto"/>
-        <w:ind w:left="1410" w:hanging="690"/>
-        <w:rPr>
-          <w:rFonts w:ascii="Times New Roman" w:hAnsi="Times New Roman" w:cs="Times New Roman"/>
-          <w:sz w:val="24"/>
-          <w:szCs w:val="24"/>
-          <w:shd w:val="clear" w:color="auto" w:fill="FFFFFF"/>
-        </w:rPr>
-      </w:pPr>
-      <w:r>
-        <w:rPr>
-          <w:rFonts w:ascii="Times New Roman" w:hAnsi="Times New Roman" w:cs="Times New Roman"/>
-          <w:sz w:val="24"/>
-          <w:szCs w:val="24"/>
-          <w:shd w:val="clear" w:color="auto" w:fill="FFFFFF"/>
-        </w:rPr>
-        <w:t xml:space="preserve">[9] </w:t>
-      </w:r>
-      <w:r>
-        <w:rPr>
-          <w:rFonts w:ascii="Times New Roman" w:hAnsi="Times New Roman" w:cs="Times New Roman"/>
-          <w:sz w:val="24"/>
-          <w:szCs w:val="24"/>
-          <w:shd w:val="clear" w:color="auto" w:fill="FFFFFF"/>
-        </w:rPr>
-        <w:tab/>
-      </w:r>
-      <w:proofErr w:type="spellStart"/>
-      <w:r>
-        <w:rPr>
-          <w:rFonts w:ascii="Times New Roman" w:hAnsi="Times New Roman" w:cs="Times New Roman"/>
-          <w:sz w:val="24"/>
-          <w:szCs w:val="24"/>
-          <w:shd w:val="clear" w:color="auto" w:fill="FFFFFF"/>
-        </w:rPr>
-        <w:t>Luscombe</w:t>
-      </w:r>
-      <w:proofErr w:type="spellEnd"/>
-      <w:r>
-        <w:rPr>
-          <w:rFonts w:ascii="Times New Roman" w:hAnsi="Times New Roman" w:cs="Times New Roman"/>
-          <w:sz w:val="24"/>
-          <w:szCs w:val="24"/>
-          <w:shd w:val="clear" w:color="auto" w:fill="FFFFFF"/>
-        </w:rPr>
-        <w:t xml:space="preserve"> N.M., </w:t>
-      </w:r>
-      <w:proofErr w:type="spellStart"/>
-      <w:r>
-        <w:rPr>
-          <w:rFonts w:ascii="Times New Roman" w:hAnsi="Times New Roman" w:cs="Times New Roman"/>
-          <w:sz w:val="24"/>
-          <w:szCs w:val="24"/>
-          <w:shd w:val="clear" w:color="auto" w:fill="FFFFFF"/>
-        </w:rPr>
-        <w:t>Greenbaum</w:t>
-      </w:r>
-      <w:proofErr w:type="spellEnd"/>
-      <w:r>
-        <w:rPr>
-          <w:rFonts w:ascii="Times New Roman" w:hAnsi="Times New Roman" w:cs="Times New Roman"/>
-          <w:sz w:val="24"/>
-          <w:szCs w:val="24"/>
-          <w:shd w:val="clear" w:color="auto" w:fill="FFFFFF"/>
-        </w:rPr>
-        <w:t xml:space="preserve"> D., Gerstein M. What is Bioinformatics? A proposed definition and overview of the field.</w:t>
-      </w:r>
-      <w:r>
-        <w:rPr>
-          <w:rStyle w:val="apple-converted-space"/>
-          <w:rFonts w:ascii="Times New Roman" w:hAnsi="Times New Roman" w:cs="Times New Roman"/>
-          <w:sz w:val="24"/>
-          <w:szCs w:val="24"/>
-          <w:shd w:val="clear" w:color="auto" w:fill="FFFFFF"/>
-        </w:rPr>
-        <w:t> </w:t>
-      </w:r>
-      <w:r>
-        <w:rPr>
-          <w:rStyle w:val="ref-journal"/>
-          <w:rFonts w:ascii="Times New Roman" w:hAnsi="Times New Roman" w:cs="Times New Roman"/>
-          <w:sz w:val="24"/>
-          <w:szCs w:val="24"/>
-          <w:shd w:val="clear" w:color="auto" w:fill="FFFFFF"/>
-        </w:rPr>
-        <w:t>Method Inform. Med.</w:t>
-      </w:r>
-      <w:r>
-        <w:rPr>
-          <w:rStyle w:val="apple-converted-space"/>
-          <w:rFonts w:ascii="Times New Roman" w:hAnsi="Times New Roman" w:cs="Times New Roman"/>
-          <w:sz w:val="24"/>
-          <w:szCs w:val="24"/>
-          <w:shd w:val="clear" w:color="auto" w:fill="FFFFFF"/>
-        </w:rPr>
-        <w:t> </w:t>
-      </w:r>
-      <w:r>
-        <w:rPr>
-          <w:rFonts w:ascii="Times New Roman" w:hAnsi="Times New Roman" w:cs="Times New Roman"/>
-          <w:sz w:val="24"/>
-          <w:szCs w:val="24"/>
-          <w:shd w:val="clear" w:color="auto" w:fill="FFFFFF"/>
-        </w:rPr>
-        <w:t>2001</w:t>
-      </w:r>
-      <w:proofErr w:type="gramStart"/>
-      <w:r>
-        <w:rPr>
-          <w:rFonts w:ascii="Times New Roman" w:hAnsi="Times New Roman" w:cs="Times New Roman"/>
-          <w:sz w:val="24"/>
-          <w:szCs w:val="24"/>
-          <w:shd w:val="clear" w:color="auto" w:fill="FFFFFF"/>
-        </w:rPr>
-        <w:t>;</w:t>
-      </w:r>
-      <w:r>
-        <w:rPr>
-          <w:rStyle w:val="ref-vol"/>
-          <w:rFonts w:ascii="Times New Roman" w:hAnsi="Times New Roman" w:cs="Times New Roman"/>
-          <w:sz w:val="24"/>
-          <w:szCs w:val="24"/>
-          <w:shd w:val="clear" w:color="auto" w:fill="FFFFFF"/>
-        </w:rPr>
-        <w:t>40</w:t>
-      </w:r>
-      <w:r>
-        <w:rPr>
-          <w:rFonts w:ascii="Times New Roman" w:hAnsi="Times New Roman" w:cs="Times New Roman"/>
-          <w:sz w:val="24"/>
-          <w:szCs w:val="24"/>
-          <w:shd w:val="clear" w:color="auto" w:fill="FFFFFF"/>
-        </w:rPr>
-        <w:t>:346</w:t>
-      </w:r>
-      <w:proofErr w:type="gramEnd"/>
-      <w:r>
-        <w:rPr>
-          <w:rFonts w:ascii="Times New Roman" w:hAnsi="Times New Roman" w:cs="Times New Roman"/>
-          <w:sz w:val="24"/>
-          <w:szCs w:val="24"/>
-          <w:shd w:val="clear" w:color="auto" w:fill="FFFFFF"/>
-        </w:rPr>
-        <w:t>–358.</w:t>
-      </w:r>
-    </w:p>
-    <w:p>
-      <w:pPr>
-        <w:pStyle w:val="NoSpacing"/>
-        <w:spacing w:line="480" w:lineRule="auto"/>
-        <w:ind w:left="1410" w:hanging="690"/>
-        <w:rPr>
-          <w:rFonts w:ascii="Times New Roman" w:hAnsi="Times New Roman" w:cs="Times New Roman"/>
-          <w:sz w:val="24"/>
-          <w:szCs w:val="24"/>
-          <w:shd w:val="clear" w:color="auto" w:fill="FFFFFF"/>
-        </w:rPr>
-      </w:pPr>
-      <w:r>
-        <w:rPr>
-          <w:rFonts w:ascii="Times New Roman" w:hAnsi="Times New Roman" w:cs="Times New Roman"/>
-          <w:sz w:val="24"/>
-          <w:szCs w:val="24"/>
-          <w:shd w:val="clear" w:color="auto" w:fill="FFFFFF"/>
-        </w:rPr>
-        <w:t xml:space="preserve">[10] </w:t>
-      </w:r>
-      <w:r>
-        <w:rPr>
-          <w:rFonts w:ascii="Times New Roman" w:hAnsi="Times New Roman" w:cs="Times New Roman"/>
-          <w:sz w:val="24"/>
-          <w:szCs w:val="24"/>
-          <w:shd w:val="clear" w:color="auto" w:fill="FFFFFF"/>
-        </w:rPr>
-        <w:tab/>
-      </w:r>
-      <w:proofErr w:type="spellStart"/>
-      <w:r>
-        <w:rPr>
-          <w:rFonts w:ascii="Times New Roman" w:hAnsi="Times New Roman" w:cs="Times New Roman"/>
-          <w:sz w:val="24"/>
-          <w:szCs w:val="24"/>
-          <w:shd w:val="clear" w:color="auto" w:fill="FFFFFF"/>
-        </w:rPr>
-        <w:t>Ouzonis</w:t>
-      </w:r>
-      <w:proofErr w:type="spellEnd"/>
-      <w:r>
-        <w:rPr>
-          <w:rFonts w:ascii="Times New Roman" w:hAnsi="Times New Roman" w:cs="Times New Roman"/>
-          <w:sz w:val="24"/>
-          <w:szCs w:val="24"/>
-          <w:shd w:val="clear" w:color="auto" w:fill="FFFFFF"/>
-        </w:rPr>
-        <w:t xml:space="preserve"> C. A., Valencia A. Early bioinformatics: the birth of a discipline – a personal view. </w:t>
-      </w:r>
-      <w:r>
-        <w:rPr>
-          <w:rStyle w:val="ref-journal"/>
-          <w:rFonts w:ascii="Times New Roman" w:hAnsi="Times New Roman" w:cs="Times New Roman"/>
-          <w:sz w:val="24"/>
-          <w:szCs w:val="24"/>
-          <w:shd w:val="clear" w:color="auto" w:fill="FFFFFF"/>
-        </w:rPr>
-        <w:t>Bioinformatics.</w:t>
-      </w:r>
-      <w:r>
-        <w:rPr>
-          <w:rStyle w:val="apple-converted-space"/>
-          <w:rFonts w:ascii="Times New Roman" w:hAnsi="Times New Roman" w:cs="Times New Roman"/>
-          <w:sz w:val="24"/>
-          <w:szCs w:val="24"/>
-          <w:shd w:val="clear" w:color="auto" w:fill="FFFFFF"/>
-        </w:rPr>
-        <w:t> </w:t>
-      </w:r>
-      <w:r>
-        <w:rPr>
-          <w:rFonts w:ascii="Times New Roman" w:hAnsi="Times New Roman" w:cs="Times New Roman"/>
-          <w:sz w:val="24"/>
-          <w:szCs w:val="24"/>
-          <w:shd w:val="clear" w:color="auto" w:fill="FFFFFF"/>
-        </w:rPr>
-        <w:t>2003</w:t>
-      </w:r>
-      <w:proofErr w:type="gramStart"/>
-      <w:r>
-        <w:rPr>
-          <w:rFonts w:ascii="Times New Roman" w:hAnsi="Times New Roman" w:cs="Times New Roman"/>
-          <w:sz w:val="24"/>
-          <w:szCs w:val="24"/>
-          <w:shd w:val="clear" w:color="auto" w:fill="FFFFFF"/>
-        </w:rPr>
-        <w:t>;</w:t>
+        <w:t>2003;</w:t>
       </w:r>
       <w:r>
         <w:rPr>
@@ -6709,6 +7004,7 @@
           <w:sz w:val="24"/>
           <w:szCs w:val="24"/>
         </w:rPr>
+        <w:lastRenderedPageBreak/>
         <w:t>&lt; https://datasourceconsulting.com/data-profiling/&gt;</w:t>
       </w:r>
     </w:p>
@@ -6841,23 +7137,13 @@
         </w:rPr>
         <w:tab/>
       </w:r>
-      <w:proofErr w:type="spellStart"/>
-      <w:r>
-        <w:rPr>
-          <w:rFonts w:ascii="Times New Roman" w:hAnsi="Times New Roman" w:cs="Times New Roman"/>
-          <w:sz w:val="24"/>
-          <w:szCs w:val="24"/>
-        </w:rPr>
-        <w:t>Choo</w:t>
-      </w:r>
-      <w:proofErr w:type="spellEnd"/>
-      <w:r>
-        <w:rPr>
-          <w:rFonts w:ascii="Times New Roman" w:hAnsi="Times New Roman" w:cs="Times New Roman"/>
-          <w:sz w:val="24"/>
-          <w:szCs w:val="24"/>
-        </w:rPr>
-        <w:t xml:space="preserve"> KH, Tan TW, </w:t>
+      <w:r>
+        <w:rPr>
+          <w:rFonts w:ascii="Times New Roman" w:hAnsi="Times New Roman" w:cs="Times New Roman"/>
+          <w:sz w:val="24"/>
+          <w:szCs w:val="24"/>
+        </w:rPr>
+        <w:t xml:space="preserve">Choo KH, Tan TW, </w:t>
       </w:r>
       <w:proofErr w:type="spellStart"/>
       <w:r>
@@ -7443,7 +7729,6 @@
           <w:sz w:val="24"/>
           <w:szCs w:val="24"/>
         </w:rPr>
-        <w:lastRenderedPageBreak/>
         <w:t>[21]</w:t>
       </w:r>
       <w:r>
@@ -7512,25 +7797,7 @@
           <w:sz w:val="24"/>
           <w:szCs w:val="24"/>
         </w:rPr>
-        <w:t>[</w:t>
-      </w:r>
-      <w:proofErr w:type="gramStart"/>
-      <w:r>
-        <w:rPr>
-          <w:rFonts w:ascii="Times New Roman" w:hAnsi="Times New Roman" w:cs="Times New Roman"/>
-          <w:sz w:val="24"/>
-          <w:szCs w:val="24"/>
-        </w:rPr>
-        <w:t>a</w:t>
-      </w:r>
-      <w:proofErr w:type="gramEnd"/>
-      <w:r>
-        <w:rPr>
-          <w:rFonts w:ascii="Times New Roman" w:hAnsi="Times New Roman" w:cs="Times New Roman"/>
-          <w:sz w:val="24"/>
-          <w:szCs w:val="24"/>
-        </w:rPr>
-        <w:t xml:space="preserve">] Val </w:t>
+        <w:t xml:space="preserve">[a] Val </w:t>
       </w:r>
       <w:proofErr w:type="spellStart"/>
       <w:r>
@@ -7621,25 +7888,7 @@
           <w:sz w:val="24"/>
           <w:szCs w:val="24"/>
         </w:rPr>
-        <w:t>[</w:t>
-      </w:r>
-      <w:proofErr w:type="gramStart"/>
-      <w:r>
-        <w:rPr>
-          <w:rFonts w:ascii="Times New Roman" w:hAnsi="Times New Roman" w:cs="Times New Roman"/>
-          <w:sz w:val="24"/>
-          <w:szCs w:val="24"/>
-        </w:rPr>
-        <w:t>b</w:t>
-      </w:r>
-      <w:proofErr w:type="gramEnd"/>
-      <w:r>
-        <w:rPr>
-          <w:rFonts w:ascii="Times New Roman" w:hAnsi="Times New Roman" w:cs="Times New Roman"/>
-          <w:sz w:val="24"/>
-          <w:szCs w:val="24"/>
-        </w:rPr>
-        <w:t xml:space="preserve">] </w:t>
+        <w:t xml:space="preserve">[b] </w:t>
       </w:r>
       <w:hyperlink r:id="rId15" w:history="1">
         <w:r>
@@ -7676,25 +7925,7 @@
           <w:sz w:val="24"/>
           <w:szCs w:val="24"/>
         </w:rPr>
-        <w:t>[</w:t>
-      </w:r>
-      <w:proofErr w:type="gramStart"/>
-      <w:r>
-        <w:rPr>
-          <w:rFonts w:ascii="Times New Roman" w:hAnsi="Times New Roman" w:cs="Times New Roman"/>
-          <w:sz w:val="24"/>
-          <w:szCs w:val="24"/>
-        </w:rPr>
-        <w:t>c</w:t>
-      </w:r>
-      <w:proofErr w:type="gramEnd"/>
-      <w:r>
-        <w:rPr>
-          <w:rFonts w:ascii="Times New Roman" w:hAnsi="Times New Roman" w:cs="Times New Roman"/>
-          <w:sz w:val="24"/>
-          <w:szCs w:val="24"/>
-        </w:rPr>
-        <w:t xml:space="preserve">] </w:t>
+        <w:t xml:space="preserve">[c] </w:t>
       </w:r>
       <w:hyperlink r:id="rId16" w:history="1">
         <w:r>
@@ -7731,25 +7962,7 @@
           <w:sz w:val="24"/>
           <w:szCs w:val="24"/>
         </w:rPr>
-        <w:t>[</w:t>
-      </w:r>
-      <w:proofErr w:type="gramStart"/>
-      <w:r>
-        <w:rPr>
-          <w:rFonts w:ascii="Times New Roman" w:hAnsi="Times New Roman" w:cs="Times New Roman"/>
-          <w:sz w:val="24"/>
-          <w:szCs w:val="24"/>
-        </w:rPr>
-        <w:t>d</w:t>
-      </w:r>
-      <w:proofErr w:type="gramEnd"/>
-      <w:r>
-        <w:rPr>
-          <w:rFonts w:ascii="Times New Roman" w:hAnsi="Times New Roman" w:cs="Times New Roman"/>
-          <w:sz w:val="24"/>
-          <w:szCs w:val="24"/>
-        </w:rPr>
-        <w:t xml:space="preserve">] </w:t>
+        <w:t xml:space="preserve">[d] </w:t>
       </w:r>
       <w:hyperlink r:id="rId17" w:history="1">
         <w:r>
@@ -7786,25 +7999,7 @@
           <w:sz w:val="24"/>
           <w:szCs w:val="24"/>
         </w:rPr>
-        <w:t>[</w:t>
-      </w:r>
-      <w:proofErr w:type="gramStart"/>
-      <w:r>
-        <w:rPr>
-          <w:rFonts w:ascii="Times New Roman" w:hAnsi="Times New Roman" w:cs="Times New Roman"/>
-          <w:sz w:val="24"/>
-          <w:szCs w:val="24"/>
-        </w:rPr>
-        <w:t>e</w:t>
-      </w:r>
-      <w:proofErr w:type="gramEnd"/>
-      <w:r>
-        <w:rPr>
-          <w:rFonts w:ascii="Times New Roman" w:hAnsi="Times New Roman" w:cs="Times New Roman"/>
-          <w:sz w:val="24"/>
-          <w:szCs w:val="24"/>
-        </w:rPr>
-        <w:t xml:space="preserve">] </w:t>
+        <w:t xml:space="preserve">[e] </w:t>
       </w:r>
       <w:hyperlink r:id="rId18" w:history="1">
         <w:r>
@@ -7841,25 +8036,7 @@
           <w:sz w:val="24"/>
           <w:szCs w:val="24"/>
         </w:rPr>
-        <w:t>[</w:t>
-      </w:r>
-      <w:proofErr w:type="gramStart"/>
-      <w:r>
-        <w:rPr>
-          <w:rFonts w:ascii="Times New Roman" w:hAnsi="Times New Roman" w:cs="Times New Roman"/>
-          <w:sz w:val="24"/>
-          <w:szCs w:val="24"/>
-        </w:rPr>
-        <w:t>f</w:t>
-      </w:r>
-      <w:proofErr w:type="gramEnd"/>
-      <w:r>
-        <w:rPr>
-          <w:rFonts w:ascii="Times New Roman" w:hAnsi="Times New Roman" w:cs="Times New Roman"/>
-          <w:sz w:val="24"/>
-          <w:szCs w:val="24"/>
-        </w:rPr>
-        <w:t xml:space="preserve">] </w:t>
+        <w:t xml:space="preserve">[f] </w:t>
       </w:r>
       <w:proofErr w:type="spellStart"/>
       <w:r>
@@ -7895,6 +8072,7 @@
           <w:sz w:val="24"/>
           <w:szCs w:val="24"/>
         </w:rPr>
+        <w:lastRenderedPageBreak/>
         <w:t>http://www.uniprot.org/help/uniparc</w:t>
       </w:r>
     </w:p>
@@ -7909,8 +8087,8 @@
 </file>
 
 <file path=word/numbering.xml><?xml version="1.0" encoding="utf-8"?>
-<w:numbering xmlns:wpc="http://schemas.microsoft.com/office/word/2010/wordprocessingCanvas" xmlns:mc="http://schemas.openxmlformats.org/markup-compatibility/2006" xmlns:o="urn:schemas-microsoft-com:office:office" xmlns:r="http://schemas.openxmlformats.org/officeDocument/2006/relationships" xmlns:m="http://schemas.openxmlformats.org/officeDocument/2006/math" xmlns:v="urn:schemas-microsoft-com:vml" xmlns:wp14="http://schemas.microsoft.com/office/word/2010/wordprocessingDrawing" xmlns:wp="http://schemas.openxmlformats.org/drawingml/2006/wordprocessingDrawing" xmlns:w10="urn:schemas-microsoft-com:office:word" xmlns:w="http://schemas.openxmlformats.org/wordprocessingml/2006/main" xmlns:w14="http://schemas.microsoft.com/office/word/2010/wordml" xmlns:w15="http://schemas.microsoft.com/office/word/2012/wordml" xmlns:wpg="http://schemas.microsoft.com/office/word/2010/wordprocessingGroup" xmlns:wpi="http://schemas.microsoft.com/office/word/2010/wordprocessingInk" xmlns:wne="http://schemas.microsoft.com/office/word/2006/wordml" xmlns:wps="http://schemas.microsoft.com/office/word/2010/wordprocessingShape" mc:Ignorable="w14 w15 wp14">
-  <w:abstractNum w:abstractNumId="0">
+<w:numbering xmlns:wpc="http://schemas.microsoft.com/office/word/2010/wordprocessingCanvas" xmlns:cx="http://schemas.microsoft.com/office/drawing/2014/chartex" xmlns:cx1="http://schemas.microsoft.com/office/drawing/2015/9/8/chartex" xmlns:cx2="http://schemas.microsoft.com/office/drawing/2015/10/21/chartex" xmlns:mc="http://schemas.openxmlformats.org/markup-compatibility/2006" xmlns:o="urn:schemas-microsoft-com:office:office" xmlns:r="http://schemas.openxmlformats.org/officeDocument/2006/relationships" xmlns:m="http://schemas.openxmlformats.org/officeDocument/2006/math" xmlns:v="urn:schemas-microsoft-com:vml" xmlns:wp14="http://schemas.microsoft.com/office/word/2010/wordprocessingDrawing" xmlns:wp="http://schemas.openxmlformats.org/drawingml/2006/wordprocessingDrawing" xmlns:w10="urn:schemas-microsoft-com:office:word" xmlns:w="http://schemas.openxmlformats.org/wordprocessingml/2006/main" xmlns:w14="http://schemas.microsoft.com/office/word/2010/wordml" xmlns:w15="http://schemas.microsoft.com/office/word/2012/wordml" xmlns:w16se="http://schemas.microsoft.com/office/word/2015/wordml/symex" xmlns:wpg="http://schemas.microsoft.com/office/word/2010/wordprocessingGroup" xmlns:wpi="http://schemas.microsoft.com/office/word/2010/wordprocessingInk" xmlns:wne="http://schemas.microsoft.com/office/word/2006/wordml" xmlns:wps="http://schemas.microsoft.com/office/word/2010/wordprocessingShape" mc:Ignorable="w14 w15 w16se wp14">
+  <w:abstractNum w:abstractNumId="0" w15:restartNumberingAfterBreak="0">
     <w:nsid w:val="01320159"/>
     <w:multiLevelType w:val="hybridMultilevel"/>
     <w:tmpl w:val="71125E92"/>
@@ -7999,7 +8177,7 @@
       </w:pPr>
     </w:lvl>
   </w:abstractNum>
-  <w:abstractNum w:abstractNumId="1">
+  <w:abstractNum w:abstractNumId="1" w15:restartNumberingAfterBreak="0">
     <w:nsid w:val="25BD743B"/>
     <w:multiLevelType w:val="hybridMultilevel"/>
     <w:tmpl w:val="589A9300"/>
@@ -8088,7 +8266,7 @@
       </w:pPr>
     </w:lvl>
   </w:abstractNum>
-  <w:abstractNum w:abstractNumId="2">
+  <w:abstractNum w:abstractNumId="2" w15:restartNumberingAfterBreak="0">
     <w:nsid w:val="6A977262"/>
     <w:multiLevelType w:val="hybridMultilevel"/>
     <w:tmpl w:val="07B4DBF0"/>
@@ -8178,7 +8356,7 @@
       </w:pPr>
     </w:lvl>
   </w:abstractNum>
-  <w:abstractNum w:abstractNumId="3">
+  <w:abstractNum w:abstractNumId="3" w15:restartNumberingAfterBreak="0">
     <w:nsid w:val="7E3A418B"/>
     <w:multiLevelType w:val="hybridMultilevel"/>
     <w:tmpl w:val="9AE6F446"/>
@@ -8283,7 +8461,7 @@
 </file>
 
 <file path=word/styles.xml><?xml version="1.0" encoding="utf-8"?>
-<w:styles xmlns:mc="http://schemas.openxmlformats.org/markup-compatibility/2006" xmlns:r="http://schemas.openxmlformats.org/officeDocument/2006/relationships" xmlns:w="http://schemas.openxmlformats.org/wordprocessingml/2006/main" xmlns:w14="http://schemas.microsoft.com/office/word/2010/wordml" xmlns:w15="http://schemas.microsoft.com/office/word/2012/wordml" mc:Ignorable="w14 w15">
+<w:styles xmlns:mc="http://schemas.openxmlformats.org/markup-compatibility/2006" xmlns:r="http://schemas.openxmlformats.org/officeDocument/2006/relationships" xmlns:w="http://schemas.openxmlformats.org/wordprocessingml/2006/main" xmlns:w14="http://schemas.microsoft.com/office/word/2010/wordml" xmlns:w15="http://schemas.microsoft.com/office/word/2012/wordml" xmlns:w16se="http://schemas.microsoft.com/office/word/2015/wordml/symex" mc:Ignorable="w14 w15 w16se">
   <w:docDefaults>
     <w:rPrDefault>
       <w:rPr>
@@ -8299,7 +8477,7 @@
       </w:pPr>
     </w:pPrDefault>
   </w:docDefaults>
-  <w:latentStyles w:defLockedState="0" w:defUIPriority="99" w:defSemiHidden="0" w:defUnhideWhenUsed="0" w:defQFormat="0" w:count="371">
+  <w:latentStyles w:defLockedState="0" w:defUIPriority="99" w:defSemiHidden="0" w:defUnhideWhenUsed="0" w:defQFormat="0" w:count="372">
     <w:lsdException w:name="Normal" w:uiPriority="0" w:qFormat="1"/>
     <w:lsdException w:name="heading 1" w:uiPriority="9" w:qFormat="1"/>
     <w:lsdException w:name="heading 2" w:semiHidden="1" w:uiPriority="9" w:unhideWhenUsed="1" w:qFormat="1"/>
@@ -8671,6 +8849,7 @@
     <w:lsdException w:name="List Table 5 Dark Accent 6" w:uiPriority="50"/>
     <w:lsdException w:name="List Table 6 Colorful Accent 6" w:uiPriority="51"/>
     <w:lsdException w:name="List Table 7 Colorful Accent 6" w:uiPriority="52"/>
+    <w:lsdException w:name="Mention" w:semiHidden="1" w:unhideWhenUsed="1"/>
   </w:latentStyles>
   <w:style w:type="paragraph" w:default="1" w:styleId="Normal">
     <w:name w:val="Normal"/>

</xml_diff>